<commit_message>
feat: implement download for all properties
</commit_message>
<xml_diff>
--- a/Shift.Web/Templates/UndergraduateTemplate.docx
+++ b/Shift.Web/Templates/UndergraduateTemplate.docx
@@ -126,6 +126,7 @@
         <w:sdtPr>
           <w:rPr>
             <w:rStyle w:val="CommonBodyFontChar"/>
+            <w:rFonts w:eastAsiaTheme="minorHAnsi"/>
           </w:rPr>
           <w:alias w:val="ViceRectorSign"/>
           <w:tag w:val="ViceRectorSign"/>
@@ -134,13 +135,21 @@
             <w:docPart w:val="DefaultPlaceholder_-1854013440"/>
           </w:placeholder>
         </w:sdtPr>
+        <w:sdtEndPr>
+          <w:rPr>
+            <w:rStyle w:val="CommonBodyFontChar"/>
+          </w:rPr>
+        </w:sdtEndPr>
         <w:sdtContent>
+          <w:proofErr w:type="spellStart"/>
           <w:r>
             <w:rPr>
               <w:rStyle w:val="CommonBodyFontChar"/>
+              <w:rFonts w:eastAsiaTheme="minorHAnsi"/>
             </w:rPr>
             <w:t>ViceRectorSign</w:t>
           </w:r>
+          <w:proofErr w:type="spellEnd"/>
         </w:sdtContent>
       </w:sdt>
     </w:p>
@@ -240,7 +249,7 @@
           <w:sz w:val="24"/>
           <w:lang w:val="ru-RU"/>
         </w:rPr>
-        <w:t>«___»__________ 20_____г.</w:t>
+        <w:t>«___»__________ 20__г.</w:t>
       </w:r>
     </w:p>
     <w:p>
@@ -332,13 +341,6 @@
           <w:lang w:val="ru-RU"/>
         </w:rPr>
       </w:pPr>
-      <w:r>
-        <w:rPr>
-          <w:szCs w:val="20"/>
-          <w:lang w:val="ru-RU"/>
-        </w:rPr>
-        <w:t>_______</w:t>
-      </w:r>
       <w:sdt>
         <w:sdtPr>
           <w:alias w:val="UndergraduateFullName"/>
@@ -355,18 +357,13 @@
           <w:r>
             <w:rPr>
               <w:rStyle w:val="FrontFontChar"/>
+              <w:sz w:val="26"/>
+              <w:szCs w:val="26"/>
             </w:rPr>
             <w:t>UndergraduateFullName</w:t>
           </w:r>
         </w:sdtContent>
       </w:sdt>
-      <w:r>
-        <w:rPr>
-          <w:szCs w:val="20"/>
-          <w:lang w:val="ru-RU"/>
-        </w:rPr>
-        <w:t>_______</w:t>
-      </w:r>
     </w:p>
     <w:p>
       <w:pPr>
@@ -501,19 +498,13 @@
           <w:lang w:val="ru-RU"/>
         </w:rPr>
       </w:pPr>
-      <w:r>
-        <w:rPr>
-          <w:lang w:val="ru-RU"/>
-        </w:rPr>
-        <w:t>__</w:t>
-      </w:r>
       <w:sdt>
         <w:sdtPr>
           <w:rPr>
             <w:rStyle w:val="FrontFontChar"/>
           </w:rPr>
-          <w:alias w:val="UndergraduateEducationForm"/>
-          <w:tag w:val="UndergraduateEducationForm"/>
+          <w:alias w:val="UEducationForm"/>
+          <w:tag w:val="UEducationForm"/>
           <w:id w:val="1451742182"/>
           <w:placeholder>
             <w:docPart w:val="2F19F8684EC84C11AB31FF23F1206FB6"/>
@@ -530,6 +521,8 @@
           <w:r>
             <w:rPr>
               <w:rStyle w:val="FrontFontChar"/>
+              <w:sz w:val="26"/>
+              <w:szCs w:val="26"/>
             </w:rPr>
             <w:t>EducationForm</w:t>
           </w:r>
@@ -537,12 +530,6 @@
       </w:sdt>
       <w:r>
         <w:rPr>
-          <w:lang w:val="ru-RU"/>
-        </w:rPr>
-        <w:t>__</w:t>
-      </w:r>
-      <w:r>
-        <w:rPr>
           <w:rFonts w:eastAsia="Times New Roman"/>
           <w:lang w:val="ru-RU"/>
         </w:rPr>
@@ -559,7 +546,7 @@
     <w:p>
       <w:pPr>
         <w:spacing w:line="0" w:lineRule="atLeast"/>
-        <w:ind w:left="1440"/>
+        <w:ind w:left="1440" w:firstLine="720"/>
         <w:rPr>
           <w:rFonts w:ascii="Times New Roman" w:eastAsia="Times New Roman" w:hAnsi="Times New Roman"/>
           <w:sz w:val="18"/>
@@ -572,7 +559,7 @@
           <w:sz w:val="18"/>
           <w:lang w:val="ru-RU"/>
         </w:rPr>
-        <w:t xml:space="preserve">              </w:t>
+        <w:t xml:space="preserve">    </w:t>
       </w:r>
       <w:r>
         <w:rPr>
@@ -633,12 +620,6 @@
           <w:lang w:val="ru-RU"/>
         </w:rPr>
         <w:t xml:space="preserve"> </w:t>
-      </w:r>
-      <w:r>
-        <w:rPr>
-          <w:lang w:val="ru-RU"/>
-        </w:rPr>
-        <w:t>__</w:t>
       </w:r>
       <w:sdt>
         <w:sdtPr>
@@ -662,24 +643,22 @@
           <w:r>
             <w:rPr>
               <w:rStyle w:val="FrontFontChar"/>
+              <w:sz w:val="26"/>
+              <w:szCs w:val="26"/>
             </w:rPr>
             <w:t>Faculty</w:t>
           </w:r>
           <w:r>
             <w:rPr>
               <w:rStyle w:val="FrontFontChar"/>
+              <w:sz w:val="26"/>
+              <w:szCs w:val="26"/>
               <w:lang w:val="ru-RU"/>
             </w:rPr>
             <w:t>.</w:t>
           </w:r>
         </w:sdtContent>
       </w:sdt>
-      <w:r>
-        <w:rPr>
-          <w:lang w:val="ru-RU"/>
-        </w:rPr>
-        <w:t>_________</w:t>
-      </w:r>
     </w:p>
     <w:p>
       <w:pPr>
@@ -740,12 +719,6 @@
           <w:lang w:val="ru-RU"/>
         </w:rPr>
         <w:t xml:space="preserve"> </w:t>
-      </w:r>
-      <w:r>
-        <w:rPr>
-          <w:lang w:val="ru-RU"/>
-        </w:rPr>
-        <w:t>__</w:t>
       </w:r>
       <w:sdt>
         <w:sdtPr>
@@ -769,30 +742,22 @@
           <w:r>
             <w:rPr>
               <w:rStyle w:val="FrontFontChar"/>
+              <w:sz w:val="26"/>
+              <w:szCs w:val="26"/>
             </w:rPr>
             <w:t>Department</w:t>
           </w:r>
           <w:r>
             <w:rPr>
               <w:rStyle w:val="FrontFontChar"/>
+              <w:sz w:val="26"/>
+              <w:szCs w:val="26"/>
               <w:lang w:val="ru-RU"/>
             </w:rPr>
             <w:t>.</w:t>
           </w:r>
         </w:sdtContent>
       </w:sdt>
-      <w:r>
-        <w:rPr>
-          <w:lang w:val="ru-RU"/>
-        </w:rPr>
-        <w:t>____</w:t>
-      </w:r>
-      <w:r>
-        <w:rPr>
-          <w:lang w:val="ru-RU"/>
-        </w:rPr>
-        <w:t>___</w:t>
-      </w:r>
     </w:p>
     <w:p>
       <w:pPr>
@@ -853,12 +818,6 @@
           <w:lang w:val="ru-RU"/>
         </w:rPr>
         <w:t xml:space="preserve"> </w:t>
-      </w:r>
-      <w:r>
-        <w:rPr>
-          <w:lang w:val="ru-RU"/>
-        </w:rPr>
-        <w:t>_</w:t>
       </w:r>
       <w:sdt>
         <w:sdtPr>
@@ -882,17 +841,13 @@
           <w:r>
             <w:rPr>
               <w:rStyle w:val="FrontFontChar"/>
+              <w:sz w:val="26"/>
+              <w:szCs w:val="26"/>
             </w:rPr>
             <w:t>Specialty</w:t>
           </w:r>
         </w:sdtContent>
       </w:sdt>
-      <w:r>
-        <w:rPr>
-          <w:lang w:val="ru-RU"/>
-        </w:rPr>
-        <w:t>____</w:t>
-      </w:r>
     </w:p>
     <w:p>
       <w:pPr>
@@ -1029,14 +984,6 @@
           <w:sz w:val="28"/>
         </w:rPr>
         <w:t xml:space="preserve"> </w:t>
-      </w:r>
-      <w:r>
-        <w:rPr>
-          <w:rFonts w:ascii="Times New Roman" w:eastAsia="Times New Roman" w:hAnsi="Times New Roman"/>
-          <w:sz w:val="24"/>
-          <w:szCs w:val="20"/>
-        </w:rPr>
-        <w:t>_</w:t>
       </w:r>
       <w:sdt>
         <w:sdtPr>
@@ -1060,19 +1007,13 @@
           <w:r>
             <w:rPr>
               <w:rStyle w:val="FrontFontChar"/>
+              <w:sz w:val="26"/>
+              <w:szCs w:val="26"/>
             </w:rPr>
             <w:t>StartEducationDate</w:t>
           </w:r>
         </w:sdtContent>
       </w:sdt>
-      <w:r>
-        <w:rPr>
-          <w:rFonts w:ascii="Times New Roman" w:eastAsia="Times New Roman" w:hAnsi="Times New Roman"/>
-          <w:sz w:val="24"/>
-          <w:szCs w:val="20"/>
-        </w:rPr>
-        <w:t>_</w:t>
-      </w:r>
       <w:r>
         <w:rPr>
           <w:rFonts w:ascii="Times New Roman" w:eastAsia="Times New Roman" w:hAnsi="Times New Roman"/>
@@ -1118,6 +1059,8 @@
           <w:r>
             <w:rPr>
               <w:rStyle w:val="FrontFontChar"/>
+              <w:sz w:val="26"/>
+              <w:szCs w:val="26"/>
             </w:rPr>
             <w:t>FinishEducationDate</w:t>
           </w:r>
@@ -1176,8 +1119,8 @@
         <w:tblLook w:val="04A0" w:firstRow="1" w:lastRow="0" w:firstColumn="1" w:lastColumn="0" w:noHBand="0" w:noVBand="1"/>
       </w:tblPr>
       <w:tblGrid>
-        <w:gridCol w:w="5103"/>
-        <w:gridCol w:w="5103"/>
+        <w:gridCol w:w="5102"/>
+        <w:gridCol w:w="5104"/>
       </w:tblGrid>
       <w:tr>
         <w:tc>
@@ -1236,12 +1179,21 @@
                 <w:sz w:val="26"/>
                 <w:lang w:val="ru-RU"/>
               </w:rPr>
-              <w:t xml:space="preserve">________________   </w:t>
+              <w:t>_________</w:t>
+            </w:r>
+            <w:r>
+              <w:rPr>
+                <w:rFonts w:ascii="Times New Roman" w:eastAsia="Times New Roman" w:hAnsi="Times New Roman"/>
+                <w:sz w:val="26"/>
+                <w:lang w:val="ru-RU"/>
+              </w:rPr>
+              <w:t xml:space="preserve">   </w:t>
             </w:r>
             <w:sdt>
               <w:sdtPr>
                 <w:rPr>
                   <w:rStyle w:val="CommonBodyFontChar"/>
+                  <w:rFonts w:eastAsiaTheme="minorHAnsi"/>
                 </w:rPr>
                 <w:alias w:val="FacultyDeanSign"/>
                 <w:tag w:val="FacultyDeanSign"/>
@@ -1250,6 +1202,11 @@
                   <w:docPart w:val="DefaultPlaceholder_-1854013440"/>
                 </w:placeholder>
               </w:sdtPr>
+              <w:sdtEndPr>
+                <w:rPr>
+                  <w:rStyle w:val="CommonBodyFontChar"/>
+                </w:rPr>
+              </w:sdtEndPr>
               <w:sdtContent>
                 <w:proofErr w:type="spellStart"/>
                 <w:r>
@@ -1278,7 +1235,23 @@
                 <w:sz w:val="18"/>
                 <w:lang w:val="ru-RU"/>
               </w:rPr>
-              <w:t xml:space="preserve">            (</w:t>
+              <w:t xml:space="preserve">    </w:t>
+            </w:r>
+            <w:r>
+              <w:rPr>
+                <w:rFonts w:ascii="Times New Roman" w:eastAsia="Times New Roman" w:hAnsi="Times New Roman"/>
+                <w:sz w:val="18"/>
+                <w:lang w:val="ru-RU"/>
+              </w:rPr>
+              <w:t xml:space="preserve">  </w:t>
+            </w:r>
+            <w:r>
+              <w:rPr>
+                <w:rFonts w:ascii="Times New Roman" w:eastAsia="Times New Roman" w:hAnsi="Times New Roman"/>
+                <w:sz w:val="18"/>
+                <w:lang w:val="ru-RU"/>
+              </w:rPr>
+              <w:t>(</w:t>
             </w:r>
             <w:r>
               <w:rPr>
@@ -1296,7 +1269,7 @@
                 <w:sz w:val="18"/>
                 <w:lang w:val="ru-RU"/>
               </w:rPr>
-              <w:t>)                         (</w:t>
+              <w:t>)           (</w:t>
             </w:r>
             <w:r>
               <w:rPr>
@@ -1323,14 +1296,16 @@
               <w:rPr>
                 <w:rFonts w:ascii="Times New Roman" w:eastAsia="Times New Roman" w:hAnsi="Times New Roman"/>
                 <w:sz w:val="24"/>
+                <w:lang w:val="ru-RU"/>
               </w:rPr>
             </w:pPr>
             <w:r>
               <w:rPr>
                 <w:rFonts w:ascii="Times New Roman" w:eastAsia="Times New Roman" w:hAnsi="Times New Roman"/>
                 <w:sz w:val="24"/>
-              </w:rPr>
-              <w:t>«___»__________ 20_____г.</w:t>
+                <w:lang w:val="ru-RU"/>
+              </w:rPr>
+              <w:t>«___»__________ 20__г.</w:t>
             </w:r>
           </w:p>
           <w:p>
@@ -1339,6 +1314,7 @@
               <w:rPr>
                 <w:rFonts w:ascii="Times New Roman" w:eastAsia="Times New Roman" w:hAnsi="Times New Roman"/>
                 <w:sz w:val="24"/>
+                <w:lang w:val="ru-RU"/>
               </w:rPr>
             </w:pPr>
           </w:p>
@@ -1399,7 +1375,15 @@
                 <w:sz w:val="26"/>
                 <w:lang w:val="ru-RU"/>
               </w:rPr>
-              <w:t xml:space="preserve">________________   </w:t>
+              <w:t>_________</w:t>
+            </w:r>
+            <w:r>
+              <w:rPr>
+                <w:rFonts w:ascii="Times New Roman" w:eastAsia="Times New Roman" w:hAnsi="Times New Roman"/>
+                <w:sz w:val="26"/>
+                <w:lang w:val="ru-RU"/>
+              </w:rPr>
+              <w:t xml:space="preserve">   </w:t>
             </w:r>
             <w:sdt>
               <w:sdtPr>
@@ -1447,7 +1431,7 @@
                 <w:sz w:val="18"/>
                 <w:lang w:val="ru-RU"/>
               </w:rPr>
-              <w:t xml:space="preserve">            (</w:t>
+              <w:t xml:space="preserve">     (</w:t>
             </w:r>
             <w:r>
               <w:rPr>
@@ -1465,7 +1449,7 @@
                 <w:sz w:val="18"/>
                 <w:lang w:val="ru-RU"/>
               </w:rPr>
-              <w:t>)                         (</w:t>
+              <w:t>)                (</w:t>
             </w:r>
             <w:r>
               <w:rPr>
@@ -1499,7 +1483,7 @@
                 <w:rFonts w:ascii="Times New Roman" w:eastAsia="Times New Roman" w:hAnsi="Times New Roman"/>
                 <w:sz w:val="24"/>
               </w:rPr>
-              <w:t>«___»__________ 20_____г.</w:t>
+              <w:t>«___»__________ 20__г.</w:t>
             </w:r>
           </w:p>
           <w:p>
@@ -1587,8 +1571,54 @@
                 <w:sz w:val="26"/>
                 <w:lang w:val="ru-RU"/>
               </w:rPr>
-              <w:t>________________   _______________</w:t>
+              <w:t>_________</w:t>
             </w:r>
+            <w:r>
+              <w:rPr>
+                <w:rFonts w:ascii="Times New Roman" w:eastAsia="Times New Roman" w:hAnsi="Times New Roman"/>
+                <w:sz w:val="26"/>
+                <w:lang w:val="ru-RU"/>
+              </w:rPr>
+              <w:t xml:space="preserve"> </w:t>
+            </w:r>
+            <w:r>
+              <w:rPr>
+                <w:rFonts w:ascii="Times New Roman" w:eastAsia="Times New Roman" w:hAnsi="Times New Roman"/>
+                <w:sz w:val="26"/>
+                <w:lang w:val="ru-RU"/>
+              </w:rPr>
+              <w:t xml:space="preserve">  </w:t>
+            </w:r>
+            <w:sdt>
+              <w:sdtPr>
+                <w:rPr>
+                  <w:rStyle w:val="CommonBodyFontChar"/>
+                  <w:rFonts w:eastAsiaTheme="minorHAnsi"/>
+                </w:rPr>
+                <w:alias w:val="TrainingHeadSign"/>
+                <w:tag w:val="TrainingHeadSign"/>
+                <w:id w:val="1681775767"/>
+                <w:placeholder>
+                  <w:docPart w:val="DefaultPlaceholder_-1854013440"/>
+                </w:placeholder>
+              </w:sdtPr>
+              <w:sdtEndPr>
+                <w:rPr>
+                  <w:rStyle w:val="CommonBodyFontChar"/>
+                </w:rPr>
+              </w:sdtEndPr>
+              <w:sdtContent>
+                <w:proofErr w:type="spellStart"/>
+                <w:r>
+                  <w:rPr>
+                    <w:rStyle w:val="CommonBodyFontChar"/>
+                    <w:rFonts w:eastAsiaTheme="minorHAnsi"/>
+                  </w:rPr>
+                  <w:t>TrainingHeadSign</w:t>
+                </w:r>
+                <w:proofErr w:type="spellEnd"/>
+              </w:sdtContent>
+            </w:sdt>
           </w:p>
           <w:p>
             <w:pPr>
@@ -1605,7 +1635,7 @@
                 <w:sz w:val="18"/>
                 <w:lang w:val="ru-RU"/>
               </w:rPr>
-              <w:t xml:space="preserve">            (</w:t>
+              <w:t xml:space="preserve">    (</w:t>
             </w:r>
             <w:r>
               <w:rPr>
@@ -1623,7 +1653,7 @@
                 <w:sz w:val="18"/>
                 <w:lang w:val="ru-RU"/>
               </w:rPr>
-              <w:t>)                         (</w:t>
+              <w:t>)            (</w:t>
             </w:r>
             <w:r>
               <w:rPr>
@@ -1657,7 +1687,7 @@
                 <w:rFonts w:ascii="Times New Roman" w:eastAsia="Times New Roman" w:hAnsi="Times New Roman"/>
                 <w:sz w:val="24"/>
               </w:rPr>
-              <w:t>«___»__________ 20_____г.</w:t>
+              <w:t>«___»__________ 20__г.</w:t>
             </w:r>
           </w:p>
         </w:tc>
@@ -1717,7 +1747,15 @@
                 <w:sz w:val="26"/>
                 <w:lang w:val="ru-RU"/>
               </w:rPr>
-              <w:t xml:space="preserve">________________   </w:t>
+              <w:t>_________</w:t>
+            </w:r>
+            <w:r>
+              <w:rPr>
+                <w:rFonts w:ascii="Times New Roman" w:eastAsia="Times New Roman" w:hAnsi="Times New Roman"/>
+                <w:sz w:val="26"/>
+                <w:lang w:val="ru-RU"/>
+              </w:rPr>
+              <w:t xml:space="preserve">   </w:t>
             </w:r>
             <w:sdt>
               <w:sdtPr>
@@ -1765,7 +1803,23 @@
                 <w:sz w:val="18"/>
                 <w:lang w:val="ru-RU"/>
               </w:rPr>
-              <w:t xml:space="preserve">            (</w:t>
+              <w:t xml:space="preserve">   </w:t>
+            </w:r>
+            <w:r>
+              <w:rPr>
+                <w:rFonts w:ascii="Times New Roman" w:eastAsia="Times New Roman" w:hAnsi="Times New Roman"/>
+                <w:sz w:val="18"/>
+                <w:lang w:val="ru-RU"/>
+              </w:rPr>
+              <w:t xml:space="preserve">  </w:t>
+            </w:r>
+            <w:r>
+              <w:rPr>
+                <w:rFonts w:ascii="Times New Roman" w:eastAsia="Times New Roman" w:hAnsi="Times New Roman"/>
+                <w:sz w:val="18"/>
+                <w:lang w:val="ru-RU"/>
+              </w:rPr>
+              <w:t xml:space="preserve"> (</w:t>
             </w:r>
             <w:r>
               <w:rPr>
@@ -1783,7 +1837,7 @@
                 <w:sz w:val="18"/>
                 <w:lang w:val="ru-RU"/>
               </w:rPr>
-              <w:t>)                         (</w:t>
+              <w:t>)         (</w:t>
             </w:r>
             <w:r>
               <w:rPr>
@@ -1818,7 +1872,7 @@
                 <w:rFonts w:ascii="Times New Roman" w:eastAsia="Times New Roman" w:hAnsi="Times New Roman"/>
                 <w:sz w:val="24"/>
               </w:rPr>
-              <w:t>«___»__________ 20_____г.</w:t>
+              <w:t>«___»__________ 20__г.</w:t>
             </w:r>
           </w:p>
         </w:tc>
@@ -1958,6 +2012,7 @@
           <w:rFonts w:ascii="Times New Roman" w:eastAsia="Times New Roman" w:hAnsi="Times New Roman"/>
           <w:b/>
           <w:sz w:val="24"/>
+          <w:szCs w:val="24"/>
           <w:lang w:val="ru-RU"/>
         </w:rPr>
       </w:pPr>
@@ -1974,29 +2029,11 @@
           <w:rFonts w:ascii="Times New Roman" w:eastAsia="Times New Roman" w:hAnsi="Times New Roman"/>
           <w:b/>
           <w:sz w:val="24"/>
+          <w:szCs w:val="24"/>
           <w:lang w:val="ru-RU"/>
         </w:rPr>
         <w:lastRenderedPageBreak/>
-        <w:t>1</w:t>
-      </w:r>
-      <w:r>
-        <w:rPr>
-          <w:rFonts w:ascii="Times New Roman" w:eastAsia="Times New Roman" w:hAnsi="Times New Roman"/>
-          <w:b/>
-          <w:sz w:val="24"/>
-          <w:lang w:val="ru-RU"/>
-        </w:rPr>
-        <w:t xml:space="preserve">. </w:t>
-      </w:r>
-      <w:r>
-        <w:rPr>
-          <w:rFonts w:ascii="Times New Roman" w:eastAsia="Times New Roman" w:hAnsi="Times New Roman"/>
-          <w:b/>
-          <w:sz w:val="28"/>
-          <w:szCs w:val="24"/>
-          <w:lang w:val="ru-RU"/>
-        </w:rPr>
-        <w:t>ПРОГРАММА ПОДГОТОВКИ МАГИСТЕРСКОЙ ДИССЕРТАЦИИ</w:t>
+        <w:t>1. ПРОГРАММА ПОДГОТОВКИ МАГИСТЕРСКОЙ ДИССЕРТАЦИИ</w:t>
       </w:r>
     </w:p>
     <w:p>
@@ -3007,6 +3044,26 @@
           </w:r>
         </w:sdtContent>
       </w:sdt>
+    </w:p>
+    <w:p>
+      <w:pPr>
+        <w:spacing w:line="0" w:lineRule="atLeast"/>
+        <w:rPr>
+          <w:rFonts w:ascii="Times New Roman" w:eastAsia="Times New Roman" w:hAnsi="Times New Roman"/>
+          <w:b/>
+          <w:sz w:val="24"/>
+          <w:lang w:val="ru-RU"/>
+        </w:rPr>
+      </w:pPr>
+      <w:r>
+        <w:rPr>
+          <w:rFonts w:ascii="Times New Roman" w:eastAsia="Times New Roman" w:hAnsi="Times New Roman"/>
+          <w:b/>
+          <w:sz w:val="24"/>
+          <w:lang w:val="ru-RU"/>
+        </w:rPr>
+        <w:t>_____________________________________________________________________________________</w:t>
+      </w:r>
     </w:p>
     <w:p>
       <w:pPr>
@@ -4460,7 +4517,7 @@
                 <w:sz w:val="26"/>
                 <w:lang w:val="ru-RU"/>
               </w:rPr>
-              <w:t xml:space="preserve">___________    </w:t>
+              <w:t xml:space="preserve">_________    </w:t>
             </w:r>
             <w:sdt>
               <w:sdtPr>
@@ -4506,7 +4563,7 @@
                 <w:sz w:val="24"/>
                 <w:lang w:val="ru-RU"/>
               </w:rPr>
-              <w:t>«___»__________ 20_____г.</w:t>
+              <w:t>«___»__________ 20__г.</w:t>
             </w:r>
           </w:p>
           <w:p>
@@ -4550,7 +4607,7 @@
                 <w:sz w:val="18"/>
                 <w:lang w:val="ru-RU"/>
               </w:rPr>
-              <w:t xml:space="preserve">)           </w:t>
+              <w:t xml:space="preserve">)        </w:t>
             </w:r>
             <w:r>
               <w:rPr>
@@ -4558,7 +4615,7 @@
                 <w:sz w:val="18"/>
                 <w:lang w:val="ru-RU"/>
               </w:rPr>
-              <w:t xml:space="preserve">      </w:t>
+              <w:t xml:space="preserve"> </w:t>
             </w:r>
             <w:r>
               <w:rPr>
@@ -4636,7 +4693,7 @@
                 <w:sz w:val="26"/>
                 <w:lang w:val="ru-RU"/>
               </w:rPr>
-              <w:t xml:space="preserve">___________    </w:t>
+              <w:t xml:space="preserve">_________    </w:t>
             </w:r>
             <w:sdt>
               <w:sdtPr>
@@ -4682,7 +4739,7 @@
                 <w:sz w:val="24"/>
                 <w:lang w:val="ru-RU"/>
               </w:rPr>
-              <w:t>«___»__________ 20_____г.</w:t>
+              <w:t>«___»__________ 20__г.</w:t>
             </w:r>
           </w:p>
           <w:p>
@@ -4728,7 +4785,7 @@
                 <w:sz w:val="18"/>
                 <w:lang w:val="ru-RU"/>
               </w:rPr>
-              <w:t xml:space="preserve">)           </w:t>
+              <w:t xml:space="preserve">)          </w:t>
             </w:r>
             <w:r>
               <w:rPr>
@@ -4736,7 +4793,7 @@
                 <w:sz w:val="18"/>
                 <w:lang w:val="ru-RU"/>
               </w:rPr>
-              <w:t xml:space="preserve">      </w:t>
+              <w:t xml:space="preserve"> </w:t>
             </w:r>
             <w:r>
               <w:rPr>
@@ -5012,11 +5069,12 @@
                 <w:r>
                   <w:t xml:space="preserve"> </w:t>
                 </w:r>
-                <w:proofErr w:type="spellStart"/>
                 <w:r>
-                  <w:t>до</w:t>
+                  <w:rPr>
+                    <w:lang w:val="ru-RU"/>
+                  </w:rPr>
+                  <w:t>по</w:t>
                 </w:r>
-                <w:proofErr w:type="spellEnd"/>
                 <w:r>
                   <w:t xml:space="preserve"> </w:t>
                 </w:r>
@@ -5144,7 +5202,7 @@
                 <w:sz w:val="26"/>
                 <w:lang w:val="ru-RU"/>
               </w:rPr>
-              <w:t>___________</w:t>
+              <w:t>_________</w:t>
             </w:r>
             <w:r>
               <w:rPr>
@@ -5198,7 +5256,7 @@
                 <w:sz w:val="24"/>
                 <w:lang w:val="ru-RU"/>
               </w:rPr>
-              <w:t>«___»__________ 20_____г.</w:t>
+              <w:t>«___»__________ 20__г.</w:t>
             </w:r>
           </w:p>
           <w:p>
@@ -5242,23 +5300,7 @@
                 <w:sz w:val="18"/>
                 <w:lang w:val="ru-RU"/>
               </w:rPr>
-              <w:t xml:space="preserve">)           </w:t>
-            </w:r>
-            <w:r>
-              <w:rPr>
-                <w:rFonts w:ascii="Times New Roman" w:eastAsia="Times New Roman" w:hAnsi="Times New Roman"/>
-                <w:sz w:val="18"/>
-                <w:lang w:val="ru-RU"/>
-              </w:rPr>
-              <w:t xml:space="preserve">      </w:t>
-            </w:r>
-            <w:r>
-              <w:rPr>
-                <w:rFonts w:ascii="Times New Roman" w:eastAsia="Times New Roman" w:hAnsi="Times New Roman"/>
-                <w:sz w:val="18"/>
-                <w:lang w:val="ru-RU"/>
-              </w:rPr>
-              <w:t xml:space="preserve"> (</w:t>
+              <w:t>)           (</w:t>
             </w:r>
             <w:r>
               <w:rPr>
@@ -5328,7 +5370,7 @@
                 <w:sz w:val="26"/>
                 <w:lang w:val="ru-RU"/>
               </w:rPr>
-              <w:t>___________</w:t>
+              <w:t>_________</w:t>
             </w:r>
             <w:r>
               <w:rPr>
@@ -5382,7 +5424,7 @@
                 <w:sz w:val="24"/>
                 <w:lang w:val="ru-RU"/>
               </w:rPr>
-              <w:t>«___»__________ 20_____г.</w:t>
+              <w:t>«___»__________ 20__г.</w:t>
             </w:r>
           </w:p>
           <w:p>
@@ -5428,7 +5470,7 @@
                 <w:sz w:val="18"/>
                 <w:lang w:val="ru-RU"/>
               </w:rPr>
-              <w:t xml:space="preserve">)           </w:t>
+              <w:t xml:space="preserve">)         </w:t>
             </w:r>
             <w:r>
               <w:rPr>
@@ -5436,7 +5478,7 @@
                 <w:sz w:val="18"/>
                 <w:lang w:val="ru-RU"/>
               </w:rPr>
-              <w:t xml:space="preserve">      </w:t>
+              <w:t xml:space="preserve"> </w:t>
             </w:r>
             <w:r>
               <w:rPr>
@@ -5544,543 +5586,552 @@
     <w:p>
       <w:pPr>
         <w:spacing w:line="0" w:lineRule="atLeast"/>
+        <w:ind w:firstLine="567"/>
         <w:jc w:val="both"/>
         <w:rPr>
           <w:rFonts w:ascii="Times New Roman" w:eastAsia="Times New Roman" w:hAnsi="Times New Roman"/>
-          <w:bCs/>
-          <w:sz w:val="24"/>
-          <w:lang w:val="ru-RU"/>
-        </w:rPr>
-      </w:pPr>
-    </w:p>
-    <w:p>
-      <w:pPr>
-        <w:spacing w:line="0" w:lineRule="atLeast"/>
-        <w:jc w:val="both"/>
-        <w:rPr>
-          <w:rFonts w:ascii="Times New Roman" w:eastAsia="Times New Roman" w:hAnsi="Times New Roman"/>
-          <w:b/>
-          <w:sz w:val="24"/>
-          <w:lang w:val="ru-RU"/>
-        </w:rPr>
-      </w:pPr>
-      <w:r>
-        <w:rPr>
-          <w:rFonts w:ascii="Times New Roman" w:eastAsia="Times New Roman" w:hAnsi="Times New Roman"/>
-          <w:b/>
-          <w:sz w:val="24"/>
-          <w:lang w:val="ru-RU"/>
-        </w:rPr>
-        <w:t>Результаты отчёта магистранта на заседании выпускающей кафедры</w:t>
-      </w:r>
-    </w:p>
-    <w:p>
-      <w:pPr>
-        <w:pStyle w:val="CommonFronFont"/>
-        <w:rPr>
-          <w:lang w:val="ru-RU"/>
-        </w:rPr>
-      </w:pPr>
-      <w:r>
-        <w:rPr>
-          <w:lang w:val="ru-RU"/>
-        </w:rPr>
-        <w:t>ПОСТАНОВИЛИ</w:t>
-      </w:r>
-      <w:r>
-        <w:rPr>
-          <w:lang w:val="ru-RU"/>
-        </w:rPr>
-        <w:t xml:space="preserve"> </w:t>
-      </w:r>
-      <w:sdt>
-        <w:sdtPr>
-          <w:rPr>
-            <w:lang w:val="ru-RU"/>
-          </w:rPr>
-          <w:alias w:val="ReportResult"/>
-          <w:tag w:val="ReportResult"/>
-          <w:id w:val="201056398"/>
-          <w:placeholder>
-            <w:docPart w:val="DefaultPlaceholder_-1854013440"/>
-          </w:placeholder>
-        </w:sdtPr>
-        <w:sdtEndPr/>
-        <w:sdtContent>
-          <w:proofErr w:type="spellStart"/>
+          <w:b/>
+          <w:sz w:val="24"/>
+          <w:lang w:val="ru-RU"/>
+        </w:rPr>
+      </w:pPr>
+    </w:p>
+    <w:sdt>
+      <w:sdtPr>
+        <w:rPr>
+          <w:rFonts w:ascii="Times New Roman" w:eastAsia="Times New Roman" w:hAnsi="Times New Roman"/>
+          <w:b/>
+          <w:sz w:val="24"/>
+          <w:lang w:val="ru-RU"/>
+        </w:rPr>
+        <w:alias w:val="UReports"/>
+        <w:tag w:val="UReports"/>
+        <w:id w:val="-872232009"/>
+        <w:placeholder>
+          <w:docPart w:val="DefaultPlaceholder_-1854013440"/>
+        </w:placeholder>
+      </w:sdtPr>
+      <w:sdtEndPr/>
+      <w:sdtContent>
+        <w:p>
+          <w:pPr>
+            <w:spacing w:line="0" w:lineRule="atLeast"/>
+            <w:jc w:val="both"/>
+            <w:rPr>
+              <w:rFonts w:ascii="Times New Roman" w:eastAsia="Times New Roman" w:hAnsi="Times New Roman"/>
+              <w:b/>
+              <w:sz w:val="24"/>
+              <w:lang w:val="ru-RU"/>
+            </w:rPr>
+          </w:pPr>
           <w:r>
             <w:rPr>
-              <w:rStyle w:val="CommonBodyFontChar"/>
-              <w:rFonts w:eastAsiaTheme="minorHAnsi"/>
+              <w:rFonts w:ascii="Times New Roman" w:eastAsia="Times New Roman" w:hAnsi="Times New Roman"/>
+              <w:b/>
+              <w:sz w:val="24"/>
+              <w:lang w:val="ru-RU"/>
             </w:rPr>
-            <w:t>ReportResult</w:t>
+            <w:t>Результаты отчёта магистранта на заседании выпускающей кафедры</w:t>
           </w:r>
-          <w:proofErr w:type="spellEnd"/>
-        </w:sdtContent>
-      </w:sdt>
-    </w:p>
-    <w:p>
-      <w:pPr>
-        <w:spacing w:line="0" w:lineRule="atLeast"/>
-        <w:rPr>
-          <w:rFonts w:ascii="Times New Roman" w:eastAsia="Times New Roman" w:hAnsi="Times New Roman"/>
-          <w:bCs/>
-          <w:sz w:val="24"/>
-          <w:lang w:val="ru-RU"/>
-        </w:rPr>
-      </w:pPr>
-      <w:r>
-        <w:rPr>
-          <w:rFonts w:ascii="Times New Roman" w:eastAsia="Times New Roman" w:hAnsi="Times New Roman"/>
-          <w:bCs/>
-          <w:sz w:val="24"/>
-          <w:lang w:val="ru-RU"/>
-        </w:rPr>
-        <w:t>_____________________________________________________________________________________</w:t>
-      </w:r>
-    </w:p>
-    <w:p>
-      <w:pPr>
-        <w:spacing w:line="0" w:lineRule="atLeast"/>
-        <w:rPr>
-          <w:rFonts w:ascii="Times New Roman" w:eastAsia="Times New Roman" w:hAnsi="Times New Roman"/>
-          <w:bCs/>
-          <w:sz w:val="24"/>
-          <w:lang w:val="ru-RU"/>
-        </w:rPr>
-      </w:pPr>
-      <w:r>
-        <w:rPr>
-          <w:rFonts w:ascii="Times New Roman" w:eastAsia="Times New Roman" w:hAnsi="Times New Roman"/>
-          <w:bCs/>
-          <w:sz w:val="24"/>
-          <w:lang w:val="ru-RU"/>
-        </w:rPr>
-        <w:t>_____________________________________________________________________________________</w:t>
-      </w:r>
-    </w:p>
-    <w:p>
-      <w:pPr>
-        <w:spacing w:line="0" w:lineRule="atLeast"/>
-        <w:rPr>
-          <w:rFonts w:ascii="Times New Roman" w:eastAsia="Times New Roman" w:hAnsi="Times New Roman"/>
-          <w:bCs/>
-          <w:sz w:val="24"/>
-          <w:lang w:val="ru-RU"/>
-        </w:rPr>
-      </w:pPr>
-      <w:r>
-        <w:rPr>
-          <w:rFonts w:ascii="Times New Roman" w:eastAsia="Times New Roman" w:hAnsi="Times New Roman"/>
-          <w:bCs/>
-          <w:sz w:val="24"/>
-          <w:lang w:val="ru-RU"/>
-        </w:rPr>
-        <w:t>_____________________________________________________________________________________</w:t>
-      </w:r>
-    </w:p>
-    <w:p>
-      <w:pPr>
-        <w:spacing w:line="0" w:lineRule="atLeast"/>
-        <w:rPr>
-          <w:rFonts w:ascii="Times New Roman" w:eastAsia="Times New Roman" w:hAnsi="Times New Roman"/>
-          <w:bCs/>
-          <w:sz w:val="24"/>
-          <w:lang w:val="ru-RU"/>
-        </w:rPr>
-      </w:pPr>
-      <w:r>
-        <w:rPr>
-          <w:rFonts w:ascii="Times New Roman" w:eastAsia="Times New Roman" w:hAnsi="Times New Roman"/>
-          <w:bCs/>
-          <w:sz w:val="24"/>
-          <w:lang w:val="ru-RU"/>
-        </w:rPr>
-        <w:t>_____________________________________________________________________________________</w:t>
-      </w:r>
-    </w:p>
-    <w:p>
-      <w:pPr>
-        <w:spacing w:line="0" w:lineRule="atLeast"/>
-        <w:rPr>
-          <w:rFonts w:ascii="Times New Roman" w:eastAsia="Times New Roman" w:hAnsi="Times New Roman"/>
-          <w:bCs/>
-          <w:sz w:val="24"/>
-          <w:lang w:val="ru-RU"/>
-        </w:rPr>
-      </w:pPr>
-      <w:r>
-        <w:rPr>
-          <w:rFonts w:ascii="Times New Roman" w:eastAsia="Times New Roman" w:hAnsi="Times New Roman"/>
-          <w:bCs/>
-          <w:sz w:val="24"/>
-          <w:lang w:val="ru-RU"/>
-        </w:rPr>
-        <w:t>_____________________________________________________________________________________</w:t>
-      </w:r>
-    </w:p>
-    <w:p>
-      <w:pPr>
-        <w:spacing w:line="0" w:lineRule="atLeast"/>
-        <w:rPr>
-          <w:rFonts w:ascii="Times New Roman" w:eastAsia="Times New Roman" w:hAnsi="Times New Roman"/>
-          <w:bCs/>
-          <w:sz w:val="24"/>
-          <w:lang w:val="ru-RU"/>
-        </w:rPr>
-      </w:pPr>
-      <w:r>
-        <w:rPr>
-          <w:rFonts w:ascii="Times New Roman" w:eastAsia="Times New Roman" w:hAnsi="Times New Roman"/>
-          <w:bCs/>
-          <w:sz w:val="24"/>
-          <w:lang w:val="ru-RU"/>
-        </w:rPr>
-        <w:t>_____________________________________________________________________________________</w:t>
-      </w:r>
-    </w:p>
-    <w:p>
-      <w:pPr>
-        <w:spacing w:line="0" w:lineRule="atLeast"/>
-        <w:rPr>
-          <w:rFonts w:ascii="Times New Roman" w:eastAsia="Times New Roman" w:hAnsi="Times New Roman"/>
-          <w:bCs/>
-          <w:sz w:val="24"/>
-          <w:lang w:val="ru-RU"/>
-        </w:rPr>
-      </w:pPr>
-      <w:r>
-        <w:rPr>
-          <w:rFonts w:ascii="Times New Roman" w:eastAsia="Times New Roman" w:hAnsi="Times New Roman"/>
-          <w:bCs/>
-          <w:sz w:val="24"/>
-          <w:lang w:val="ru-RU"/>
-        </w:rPr>
-        <w:t>_____________________________________________________________________________________</w:t>
-      </w:r>
-    </w:p>
-    <w:p>
-      <w:pPr>
-        <w:spacing w:line="0" w:lineRule="atLeast"/>
-        <w:rPr>
-          <w:rFonts w:ascii="Times New Roman" w:eastAsia="Times New Roman" w:hAnsi="Times New Roman"/>
-          <w:bCs/>
-          <w:sz w:val="24"/>
-          <w:lang w:val="ru-RU"/>
-        </w:rPr>
-      </w:pPr>
-      <w:r>
-        <w:rPr>
-          <w:rFonts w:ascii="Times New Roman" w:eastAsia="Times New Roman" w:hAnsi="Times New Roman"/>
-          <w:bCs/>
-          <w:sz w:val="24"/>
-          <w:lang w:val="ru-RU"/>
-        </w:rPr>
-        <w:t>_____________________________________________________________________________________</w:t>
-      </w:r>
-    </w:p>
-    <w:p>
-      <w:pPr>
-        <w:spacing w:line="0" w:lineRule="atLeast"/>
-        <w:jc w:val="both"/>
-        <w:rPr>
-          <w:rFonts w:ascii="Times New Roman" w:eastAsia="Times New Roman" w:hAnsi="Times New Roman"/>
-          <w:sz w:val="24"/>
-          <w:lang w:val="ru-RU"/>
-        </w:rPr>
-      </w:pPr>
-      <w:r>
-        <w:rPr>
-          <w:rFonts w:ascii="Times New Roman" w:eastAsia="Times New Roman" w:hAnsi="Times New Roman"/>
-          <w:bCs/>
-          <w:sz w:val="24"/>
-          <w:lang w:val="ru-RU"/>
-        </w:rPr>
-        <w:t>Протокол</w:t>
-      </w:r>
-      <w:r>
-        <w:rPr>
-          <w:rFonts w:ascii="Times New Roman" w:eastAsia="Times New Roman" w:hAnsi="Times New Roman"/>
-          <w:bCs/>
-          <w:sz w:val="24"/>
-          <w:lang w:val="ru-RU"/>
-        </w:rPr>
-        <w:t xml:space="preserve"> </w:t>
-      </w:r>
-      <w:r>
-        <w:rPr>
-          <w:rFonts w:ascii="Times New Roman" w:eastAsia="Times New Roman" w:hAnsi="Times New Roman"/>
-          <w:bCs/>
-          <w:sz w:val="24"/>
-          <w:lang w:val="ru-RU"/>
-        </w:rPr>
-        <w:t>от</w:t>
-      </w:r>
-      <w:r>
-        <w:rPr>
-          <w:rFonts w:ascii="Times New Roman" w:eastAsia="Times New Roman" w:hAnsi="Times New Roman"/>
-          <w:bCs/>
-          <w:sz w:val="24"/>
-          <w:lang w:val="ru-RU"/>
-        </w:rPr>
-        <w:t xml:space="preserve"> </w:t>
-      </w:r>
-      <w:sdt>
-        <w:sdtPr>
-          <w:rPr>
-            <w:rStyle w:val="CommonBodyFontChar"/>
-            <w:rFonts w:eastAsiaTheme="minorHAnsi"/>
-          </w:rPr>
-          <w:alias w:val="ProtocolDate"/>
-          <w:tag w:val="ProtocolDate"/>
-          <w:id w:val="-2098478855"/>
-          <w:placeholder>
-            <w:docPart w:val="DefaultPlaceholder_-1854013440"/>
-          </w:placeholder>
-        </w:sdtPr>
-        <w:sdtEndPr>
-          <w:rPr>
-            <w:rStyle w:val="CommonBodyFontChar"/>
-          </w:rPr>
-        </w:sdtEndPr>
-        <w:sdtContent>
-          <w:proofErr w:type="spellStart"/>
+        </w:p>
+        <w:p>
+          <w:pPr>
+            <w:pStyle w:val="CommonFronFont"/>
+            <w:rPr>
+              <w:lang w:val="ru-RU"/>
+            </w:rPr>
+          </w:pPr>
           <w:r>
             <w:rPr>
-              <w:rStyle w:val="CommonBodyFontChar"/>
-              <w:rFonts w:eastAsiaTheme="minorHAnsi"/>
+              <w:lang w:val="ru-RU"/>
             </w:rPr>
-            <w:t>ProtocolDate</w:t>
+            <w:t>ПОСТАНОВИЛИ</w:t>
           </w:r>
-          <w:proofErr w:type="spellEnd"/>
-        </w:sdtContent>
-      </w:sdt>
-      <w:r>
-        <w:rPr>
-          <w:rFonts w:ascii="Times New Roman" w:eastAsia="Times New Roman" w:hAnsi="Times New Roman"/>
-          <w:sz w:val="24"/>
-          <w:lang w:val="ru-RU"/>
-        </w:rPr>
-        <w:t xml:space="preserve"> №</w:t>
-      </w:r>
-      <w:r>
-        <w:rPr>
-          <w:rFonts w:ascii="Times New Roman" w:eastAsia="Times New Roman" w:hAnsi="Times New Roman"/>
-          <w:sz w:val="24"/>
-          <w:lang w:val="ru-RU"/>
-        </w:rPr>
-        <w:t xml:space="preserve"> </w:t>
-      </w:r>
-      <w:sdt>
-        <w:sdtPr>
-          <w:rPr>
-            <w:rStyle w:val="CommonBodyFontChar"/>
-            <w:rFonts w:eastAsiaTheme="minorHAnsi"/>
-          </w:rPr>
-          <w:alias w:val="ProtocolNumber"/>
-          <w:tag w:val="ProtocolNumber"/>
-          <w:id w:val="1773435930"/>
-          <w:placeholder>
-            <w:docPart w:val="DefaultPlaceholder_-1854013440"/>
-          </w:placeholder>
-        </w:sdtPr>
-        <w:sdtEndPr>
-          <w:rPr>
-            <w:rStyle w:val="CommonBodyFontChar"/>
-          </w:rPr>
-        </w:sdtEndPr>
-        <w:sdtContent>
-          <w:proofErr w:type="spellStart"/>
           <w:r>
             <w:rPr>
-              <w:rStyle w:val="CommonBodyFontChar"/>
-              <w:rFonts w:eastAsiaTheme="minorHAnsi"/>
+              <w:lang w:val="ru-RU"/>
             </w:rPr>
-            <w:t>ProtocolNumber</w:t>
+            <w:t xml:space="preserve"> </w:t>
           </w:r>
-          <w:proofErr w:type="spellEnd"/>
-        </w:sdtContent>
-      </w:sdt>
-    </w:p>
-    <w:p>
-      <w:pPr>
-        <w:spacing w:line="0" w:lineRule="atLeast"/>
-        <w:rPr>
-          <w:rFonts w:ascii="Times New Roman" w:eastAsia="Times New Roman" w:hAnsi="Times New Roman"/>
-          <w:sz w:val="24"/>
-          <w:lang w:val="ru-RU"/>
-        </w:rPr>
-      </w:pPr>
-      <w:r>
-        <w:rPr>
-          <w:rFonts w:ascii="Times New Roman" w:eastAsia="Times New Roman" w:hAnsi="Times New Roman"/>
-          <w:sz w:val="24"/>
-          <w:lang w:val="ru-RU"/>
-        </w:rPr>
-        <w:t xml:space="preserve">Заведующий кафедрой </w:t>
-      </w:r>
-      <w:r>
-        <w:rPr>
-          <w:rFonts w:ascii="Times New Roman" w:eastAsia="Times New Roman" w:hAnsi="Times New Roman"/>
-          <w:sz w:val="26"/>
-          <w:lang w:val="ru-RU"/>
-        </w:rPr>
-        <w:t>___________</w:t>
-      </w:r>
-      <w:r>
-        <w:rPr>
-          <w:rFonts w:ascii="Times New Roman" w:eastAsia="Times New Roman" w:hAnsi="Times New Roman"/>
-          <w:sz w:val="26"/>
-          <w:lang w:val="ru-RU"/>
-        </w:rPr>
-        <w:t xml:space="preserve"> </w:t>
-      </w:r>
-      <w:r>
-        <w:rPr>
-          <w:rFonts w:ascii="Times New Roman" w:eastAsia="Times New Roman" w:hAnsi="Times New Roman"/>
-          <w:sz w:val="26"/>
-          <w:lang w:val="ru-RU"/>
-        </w:rPr>
-        <w:t xml:space="preserve">   </w:t>
-      </w:r>
-      <w:sdt>
-        <w:sdtPr>
-          <w:rPr>
-            <w:rStyle w:val="CommonBodyFontChar"/>
-            <w:rFonts w:eastAsiaTheme="minorHAnsi"/>
-          </w:rPr>
-          <w:alias w:val="DepartmentHeadSign"/>
-          <w:tag w:val="DepartmentHeadSign"/>
-          <w:id w:val="-1101712268"/>
-          <w:placeholder>
-            <w:docPart w:val="D802064E83FC436DA3178C685D168F81"/>
-          </w:placeholder>
-        </w:sdtPr>
-        <w:sdtEndPr>
-          <w:rPr>
-            <w:rStyle w:val="CommonBodyFontChar"/>
-          </w:rPr>
-        </w:sdtEndPr>
-        <w:sdtContent>
-          <w:proofErr w:type="spellStart"/>
+          <w:sdt>
+            <w:sdtPr>
+              <w:rPr>
+                <w:rStyle w:val="CommonBodyFontChar"/>
+                <w:rFonts w:eastAsiaTheme="minorHAnsi"/>
+              </w:rPr>
+              <w:alias w:val="ReportResult"/>
+              <w:tag w:val="ReportResult"/>
+              <w:id w:val="1696570584"/>
+              <w:placeholder>
+                <w:docPart w:val="DefaultPlaceholder_-1854013440"/>
+              </w:placeholder>
+            </w:sdtPr>
+            <w:sdtEndPr>
+              <w:rPr>
+                <w:rStyle w:val="CommonBodyFontChar"/>
+              </w:rPr>
+            </w:sdtEndPr>
+            <w:sdtContent>
+              <w:proofErr w:type="spellStart"/>
+              <w:r>
+                <w:rPr>
+                  <w:rStyle w:val="CommonBodyFontChar"/>
+                  <w:rFonts w:eastAsiaTheme="minorHAnsi"/>
+                  <w:lang w:val="en-US"/>
+                </w:rPr>
+                <w:t>ReportResult</w:t>
+              </w:r>
+              <w:proofErr w:type="spellEnd"/>
+            </w:sdtContent>
+          </w:sdt>
+        </w:p>
+        <w:p>
+          <w:pPr>
+            <w:spacing w:line="0" w:lineRule="atLeast"/>
+            <w:rPr>
+              <w:rFonts w:ascii="Times New Roman" w:eastAsia="Times New Roman" w:hAnsi="Times New Roman"/>
+              <w:bCs/>
+              <w:sz w:val="24"/>
+              <w:lang w:val="ru-RU"/>
+            </w:rPr>
+          </w:pPr>
           <w:r>
             <w:rPr>
-              <w:rStyle w:val="CommonBodyFontChar"/>
-              <w:rFonts w:eastAsiaTheme="minorHAnsi"/>
+              <w:rFonts w:ascii="Times New Roman" w:eastAsia="Times New Roman" w:hAnsi="Times New Roman"/>
+              <w:bCs/>
+              <w:sz w:val="24"/>
+              <w:lang w:val="ru-RU"/>
             </w:rPr>
-            <w:t>DepartmentHeadSign</w:t>
+            <w:t>_____________________________________________________________________________________</w:t>
           </w:r>
-          <w:proofErr w:type="spellEnd"/>
-        </w:sdtContent>
-      </w:sdt>
-      <w:r>
-        <w:rPr>
-          <w:rFonts w:ascii="Times New Roman" w:eastAsia="Times New Roman" w:hAnsi="Times New Roman"/>
-          <w:sz w:val="26"/>
-          <w:lang w:val="ru-RU"/>
-        </w:rPr>
-        <w:t xml:space="preserve"> </w:t>
-      </w:r>
-      <w:r>
-        <w:rPr>
-          <w:rFonts w:ascii="Times New Roman" w:eastAsia="Times New Roman" w:hAnsi="Times New Roman"/>
-          <w:sz w:val="24"/>
-          <w:lang w:val="ru-RU"/>
-        </w:rPr>
-        <w:t>«___»__________ 20_____г.</w:t>
-      </w:r>
-    </w:p>
-    <w:p>
-      <w:pPr>
-        <w:spacing w:line="0" w:lineRule="atLeast"/>
-        <w:ind w:left="2160"/>
-        <w:jc w:val="both"/>
-        <w:rPr>
-          <w:rFonts w:ascii="Times New Roman" w:eastAsia="Times New Roman" w:hAnsi="Times New Roman"/>
-          <w:sz w:val="18"/>
-          <w:lang w:val="ru-RU"/>
-        </w:rPr>
-      </w:pPr>
-      <w:r>
-        <w:rPr>
-          <w:rFonts w:ascii="Times New Roman" w:eastAsia="Times New Roman" w:hAnsi="Times New Roman"/>
-          <w:sz w:val="18"/>
-          <w:lang w:val="ru-RU"/>
-        </w:rPr>
-        <w:t xml:space="preserve">            </w:t>
-      </w:r>
-      <w:r>
-        <w:rPr>
-          <w:rFonts w:ascii="Times New Roman" w:eastAsia="Times New Roman" w:hAnsi="Times New Roman"/>
-          <w:sz w:val="18"/>
-          <w:lang w:val="ru-RU"/>
-        </w:rPr>
-        <w:t>(</w:t>
-      </w:r>
-      <w:r>
-        <w:rPr>
-          <w:rFonts w:ascii="Times New Roman" w:eastAsia="Times New Roman" w:hAnsi="Times New Roman"/>
-          <w:i/>
-          <w:iCs/>
-          <w:sz w:val="18"/>
-          <w:lang w:val="ru-RU"/>
-        </w:rPr>
-        <w:t>подпись</w:t>
-      </w:r>
-      <w:r>
-        <w:rPr>
-          <w:rFonts w:ascii="Times New Roman" w:eastAsia="Times New Roman" w:hAnsi="Times New Roman"/>
-          <w:sz w:val="18"/>
-          <w:lang w:val="ru-RU"/>
-        </w:rPr>
-        <w:t xml:space="preserve">)           </w:t>
-      </w:r>
-      <w:r>
-        <w:rPr>
-          <w:rFonts w:ascii="Times New Roman" w:eastAsia="Times New Roman" w:hAnsi="Times New Roman"/>
-          <w:sz w:val="18"/>
-          <w:lang w:val="ru-RU"/>
-        </w:rPr>
-        <w:t xml:space="preserve">      </w:t>
-      </w:r>
-      <w:r>
-        <w:rPr>
-          <w:rFonts w:ascii="Times New Roman" w:eastAsia="Times New Roman" w:hAnsi="Times New Roman"/>
-          <w:sz w:val="18"/>
-          <w:lang w:val="ru-RU"/>
-        </w:rPr>
-        <w:t xml:space="preserve"> (</w:t>
-      </w:r>
-      <w:r>
-        <w:rPr>
-          <w:rFonts w:ascii="Times New Roman" w:eastAsia="Times New Roman" w:hAnsi="Times New Roman"/>
-          <w:i/>
-          <w:iCs/>
-          <w:sz w:val="18"/>
-          <w:lang w:val="ru-RU"/>
-        </w:rPr>
-        <w:t>инициалы, фамилия</w:t>
-      </w:r>
-      <w:r>
-        <w:rPr>
-          <w:rFonts w:ascii="Times New Roman" w:eastAsia="Times New Roman" w:hAnsi="Times New Roman"/>
-          <w:sz w:val="18"/>
-          <w:lang w:val="ru-RU"/>
-        </w:rPr>
-        <w:t>)</w:t>
-      </w:r>
-    </w:p>
-    <w:p>
-      <w:pPr>
-        <w:spacing w:line="0" w:lineRule="atLeast"/>
-        <w:jc w:val="both"/>
-        <w:rPr>
-          <w:rFonts w:ascii="Times New Roman" w:eastAsia="Times New Roman" w:hAnsi="Times New Roman"/>
-          <w:sz w:val="18"/>
-          <w:lang w:val="ru-RU"/>
-        </w:rPr>
-      </w:pPr>
-    </w:p>
+        </w:p>
+        <w:p>
+          <w:pPr>
+            <w:spacing w:line="0" w:lineRule="atLeast"/>
+            <w:rPr>
+              <w:rFonts w:ascii="Times New Roman" w:eastAsia="Times New Roman" w:hAnsi="Times New Roman"/>
+              <w:bCs/>
+              <w:sz w:val="24"/>
+              <w:lang w:val="ru-RU"/>
+            </w:rPr>
+          </w:pPr>
+          <w:r>
+            <w:rPr>
+              <w:rFonts w:ascii="Times New Roman" w:eastAsia="Times New Roman" w:hAnsi="Times New Roman"/>
+              <w:bCs/>
+              <w:sz w:val="24"/>
+              <w:lang w:val="ru-RU"/>
+            </w:rPr>
+            <w:t>_____________________________________________________________________________________</w:t>
+          </w:r>
+        </w:p>
+        <w:p>
+          <w:pPr>
+            <w:spacing w:line="0" w:lineRule="atLeast"/>
+            <w:rPr>
+              <w:rFonts w:ascii="Times New Roman" w:eastAsia="Times New Roman" w:hAnsi="Times New Roman"/>
+              <w:bCs/>
+              <w:sz w:val="24"/>
+              <w:lang w:val="ru-RU"/>
+            </w:rPr>
+          </w:pPr>
+          <w:r>
+            <w:rPr>
+              <w:rFonts w:ascii="Times New Roman" w:eastAsia="Times New Roman" w:hAnsi="Times New Roman"/>
+              <w:bCs/>
+              <w:sz w:val="24"/>
+              <w:lang w:val="ru-RU"/>
+            </w:rPr>
+            <w:t>_____________________________________________________________________________________</w:t>
+          </w:r>
+        </w:p>
+        <w:p>
+          <w:pPr>
+            <w:spacing w:line="0" w:lineRule="atLeast"/>
+            <w:rPr>
+              <w:rFonts w:ascii="Times New Roman" w:eastAsia="Times New Roman" w:hAnsi="Times New Roman"/>
+              <w:bCs/>
+              <w:sz w:val="24"/>
+              <w:lang w:val="ru-RU"/>
+            </w:rPr>
+          </w:pPr>
+          <w:r>
+            <w:rPr>
+              <w:rFonts w:ascii="Times New Roman" w:eastAsia="Times New Roman" w:hAnsi="Times New Roman"/>
+              <w:bCs/>
+              <w:sz w:val="24"/>
+              <w:lang w:val="ru-RU"/>
+            </w:rPr>
+            <w:t>_____________________________________________________________________________________</w:t>
+          </w:r>
+        </w:p>
+        <w:p>
+          <w:pPr>
+            <w:spacing w:line="0" w:lineRule="atLeast"/>
+            <w:rPr>
+              <w:rFonts w:ascii="Times New Roman" w:eastAsia="Times New Roman" w:hAnsi="Times New Roman"/>
+              <w:bCs/>
+              <w:sz w:val="24"/>
+              <w:lang w:val="ru-RU"/>
+            </w:rPr>
+          </w:pPr>
+          <w:r>
+            <w:rPr>
+              <w:rFonts w:ascii="Times New Roman" w:eastAsia="Times New Roman" w:hAnsi="Times New Roman"/>
+              <w:bCs/>
+              <w:sz w:val="24"/>
+              <w:lang w:val="ru-RU"/>
+            </w:rPr>
+            <w:t>_____________________________________________________________________________________</w:t>
+          </w:r>
+        </w:p>
+        <w:p>
+          <w:pPr>
+            <w:spacing w:line="0" w:lineRule="atLeast"/>
+            <w:rPr>
+              <w:rFonts w:ascii="Times New Roman" w:eastAsia="Times New Roman" w:hAnsi="Times New Roman"/>
+              <w:bCs/>
+              <w:sz w:val="24"/>
+              <w:lang w:val="ru-RU"/>
+            </w:rPr>
+          </w:pPr>
+          <w:r>
+            <w:rPr>
+              <w:rFonts w:ascii="Times New Roman" w:eastAsia="Times New Roman" w:hAnsi="Times New Roman"/>
+              <w:bCs/>
+              <w:sz w:val="24"/>
+              <w:lang w:val="ru-RU"/>
+            </w:rPr>
+            <w:t>_____________________________________________________________________________________</w:t>
+          </w:r>
+        </w:p>
+        <w:p>
+          <w:pPr>
+            <w:spacing w:line="0" w:lineRule="atLeast"/>
+            <w:rPr>
+              <w:rFonts w:ascii="Times New Roman" w:eastAsia="Times New Roman" w:hAnsi="Times New Roman"/>
+              <w:bCs/>
+              <w:sz w:val="24"/>
+              <w:lang w:val="ru-RU"/>
+            </w:rPr>
+          </w:pPr>
+          <w:r>
+            <w:rPr>
+              <w:rFonts w:ascii="Times New Roman" w:eastAsia="Times New Roman" w:hAnsi="Times New Roman"/>
+              <w:bCs/>
+              <w:sz w:val="24"/>
+              <w:lang w:val="ru-RU"/>
+            </w:rPr>
+            <w:t>_____________________________________________________________________________________</w:t>
+          </w:r>
+        </w:p>
+        <w:p>
+          <w:pPr>
+            <w:spacing w:line="0" w:lineRule="atLeast"/>
+            <w:rPr>
+              <w:rFonts w:ascii="Times New Roman" w:eastAsia="Times New Roman" w:hAnsi="Times New Roman"/>
+              <w:bCs/>
+              <w:sz w:val="24"/>
+              <w:lang w:val="ru-RU"/>
+            </w:rPr>
+          </w:pPr>
+          <w:r>
+            <w:rPr>
+              <w:rFonts w:ascii="Times New Roman" w:eastAsia="Times New Roman" w:hAnsi="Times New Roman"/>
+              <w:bCs/>
+              <w:sz w:val="24"/>
+              <w:lang w:val="ru-RU"/>
+            </w:rPr>
+            <w:t>_____________________________________________________________________________________</w:t>
+          </w:r>
+        </w:p>
+        <w:p>
+          <w:pPr>
+            <w:pStyle w:val="CommonFronFont"/>
+            <w:rPr>
+              <w:lang w:val="ru-RU"/>
+            </w:rPr>
+          </w:pPr>
+          <w:r>
+            <w:rPr>
+              <w:lang w:val="ru-RU"/>
+            </w:rPr>
+            <w:t>Протокол</w:t>
+          </w:r>
+          <w:r>
+            <w:rPr>
+              <w:lang w:val="ru-RU"/>
+            </w:rPr>
+            <w:t xml:space="preserve"> </w:t>
+          </w:r>
+          <w:r>
+            <w:rPr>
+              <w:lang w:val="ru-RU"/>
+            </w:rPr>
+            <w:t>от</w:t>
+          </w:r>
+          <w:r>
+            <w:rPr>
+              <w:lang w:val="ru-RU"/>
+            </w:rPr>
+            <w:t xml:space="preserve"> </w:t>
+          </w:r>
+          <w:sdt>
+            <w:sdtPr>
+              <w:rPr>
+                <w:lang w:val="ru-RU"/>
+              </w:rPr>
+              <w:alias w:val="ProtocolDate"/>
+              <w:tag w:val="ProtocolDate"/>
+              <w:id w:val="1807513378"/>
+              <w:placeholder>
+                <w:docPart w:val="DefaultPlaceholder_-1854013440"/>
+              </w:placeholder>
+            </w:sdtPr>
+            <w:sdtEndPr>
+              <w:rPr>
+                <w:rStyle w:val="CommonBodyFontChar"/>
+                <w:u w:val="single"/>
+              </w:rPr>
+            </w:sdtEndPr>
+            <w:sdtContent>
+              <w:proofErr w:type="spellStart"/>
+              <w:r>
+                <w:rPr>
+                  <w:rStyle w:val="CommonBodyFontChar"/>
+                  <w:rFonts w:eastAsiaTheme="minorHAnsi"/>
+                  <w:lang w:val="en-US"/>
+                </w:rPr>
+                <w:t>ProtocolDate</w:t>
+              </w:r>
+              <w:proofErr w:type="spellEnd"/>
+            </w:sdtContent>
+          </w:sdt>
+          <w:r>
+            <w:rPr>
+              <w:lang w:val="ru-RU"/>
+            </w:rPr>
+            <w:t xml:space="preserve"> № </w:t>
+          </w:r>
+          <w:sdt>
+            <w:sdtPr>
+              <w:rPr>
+                <w:lang w:val="ru-RU"/>
+              </w:rPr>
+              <w:alias w:val="ProtocolNumber"/>
+              <w:tag w:val="ProtocolNumber"/>
+              <w:id w:val="1988440932"/>
+              <w:placeholder>
+                <w:docPart w:val="DefaultPlaceholder_-1854013440"/>
+              </w:placeholder>
+            </w:sdtPr>
+            <w:sdtEndPr>
+              <w:rPr>
+                <w:rStyle w:val="CommonBodyFontChar"/>
+                <w:u w:val="single"/>
+              </w:rPr>
+            </w:sdtEndPr>
+            <w:sdtContent>
+              <w:proofErr w:type="spellStart"/>
+              <w:r>
+                <w:rPr>
+                  <w:rStyle w:val="CommonBodyFontChar"/>
+                  <w:rFonts w:eastAsiaTheme="minorHAnsi"/>
+                </w:rPr>
+                <w:t>ProtocolNumber</w:t>
+              </w:r>
+              <w:proofErr w:type="spellEnd"/>
+            </w:sdtContent>
+          </w:sdt>
+        </w:p>
+        <w:p>
+          <w:pPr>
+            <w:spacing w:line="0" w:lineRule="atLeast"/>
+            <w:rPr>
+              <w:rFonts w:ascii="Times New Roman" w:eastAsia="Times New Roman" w:hAnsi="Times New Roman"/>
+              <w:sz w:val="24"/>
+              <w:lang w:val="ru-RU"/>
+            </w:rPr>
+          </w:pPr>
+          <w:r>
+            <w:rPr>
+              <w:rFonts w:ascii="Times New Roman" w:eastAsia="Times New Roman" w:hAnsi="Times New Roman"/>
+              <w:sz w:val="24"/>
+              <w:lang w:val="ru-RU"/>
+            </w:rPr>
+            <w:t>Заведующий</w:t>
+          </w:r>
+          <w:r>
+            <w:rPr>
+              <w:rFonts w:ascii="Times New Roman" w:eastAsia="Times New Roman" w:hAnsi="Times New Roman"/>
+              <w:sz w:val="24"/>
+              <w:lang w:val="ru-RU"/>
+            </w:rPr>
+            <w:t xml:space="preserve"> </w:t>
+          </w:r>
+          <w:r>
+            <w:rPr>
+              <w:rFonts w:ascii="Times New Roman" w:eastAsia="Times New Roman" w:hAnsi="Times New Roman"/>
+              <w:sz w:val="24"/>
+              <w:lang w:val="ru-RU"/>
+            </w:rPr>
+            <w:t>кафедрой</w:t>
+          </w:r>
+          <w:r>
+            <w:rPr>
+              <w:rFonts w:ascii="Times New Roman" w:eastAsia="Times New Roman" w:hAnsi="Times New Roman"/>
+              <w:sz w:val="24"/>
+              <w:lang w:val="ru-RU"/>
+            </w:rPr>
+            <w:t xml:space="preserve"> </w:t>
+          </w:r>
+          <w:r>
+            <w:rPr>
+              <w:rFonts w:ascii="Times New Roman" w:eastAsia="Times New Roman" w:hAnsi="Times New Roman"/>
+              <w:sz w:val="26"/>
+              <w:lang w:val="ru-RU"/>
+            </w:rPr>
+            <w:t xml:space="preserve">_________    </w:t>
+          </w:r>
+          <w:sdt>
+            <w:sdtPr>
+              <w:rPr>
+                <w:rStyle w:val="CommonBodyFontChar"/>
+                <w:rFonts w:eastAsiaTheme="minorHAnsi"/>
+              </w:rPr>
+              <w:alias w:val="DepartmentHeadSign"/>
+              <w:tag w:val="DepartmentHeadSign"/>
+              <w:id w:val="768432477"/>
+              <w:placeholder>
+                <w:docPart w:val="DefaultPlaceholder_-1854013440"/>
+              </w:placeholder>
+            </w:sdtPr>
+            <w:sdtEndPr>
+              <w:rPr>
+                <w:rStyle w:val="CommonBodyFontChar"/>
+              </w:rPr>
+            </w:sdtEndPr>
+            <w:sdtContent>
+              <w:proofErr w:type="spellStart"/>
+              <w:r>
+                <w:rPr>
+                  <w:rStyle w:val="CommonBodyFontChar"/>
+                  <w:rFonts w:eastAsiaTheme="minorHAnsi"/>
+                </w:rPr>
+                <w:t>DepartmentHeadSign</w:t>
+              </w:r>
+              <w:proofErr w:type="spellEnd"/>
+            </w:sdtContent>
+          </w:sdt>
+          <w:r>
+            <w:rPr>
+              <w:lang w:val="ru-RU"/>
+            </w:rPr>
+            <w:t xml:space="preserve"> </w:t>
+          </w:r>
+          <w:r>
+            <w:rPr>
+              <w:rFonts w:ascii="Times New Roman" w:eastAsia="Times New Roman" w:hAnsi="Times New Roman"/>
+              <w:sz w:val="24"/>
+              <w:lang w:val="ru-RU"/>
+            </w:rPr>
+            <w:t>«___»__________ 20__г.</w:t>
+          </w:r>
+        </w:p>
+        <w:p>
+          <w:pPr>
+            <w:spacing w:line="0" w:lineRule="atLeast"/>
+            <w:ind w:left="2160"/>
+            <w:jc w:val="both"/>
+            <w:rPr>
+              <w:rFonts w:ascii="Times New Roman" w:eastAsia="Times New Roman" w:hAnsi="Times New Roman"/>
+              <w:sz w:val="18"/>
+              <w:lang w:val="ru-RU"/>
+            </w:rPr>
+          </w:pPr>
+          <w:r>
+            <w:rPr>
+              <w:rFonts w:ascii="Times New Roman" w:eastAsia="Times New Roman" w:hAnsi="Times New Roman"/>
+              <w:sz w:val="18"/>
+              <w:lang w:val="ru-RU"/>
+            </w:rPr>
+            <w:t xml:space="preserve">            </w:t>
+          </w:r>
+          <w:r>
+            <w:rPr>
+              <w:rFonts w:ascii="Times New Roman" w:eastAsia="Times New Roman" w:hAnsi="Times New Roman"/>
+              <w:sz w:val="18"/>
+              <w:lang w:val="ru-RU"/>
+            </w:rPr>
+            <w:t>(</w:t>
+          </w:r>
+          <w:r>
+            <w:rPr>
+              <w:rFonts w:ascii="Times New Roman" w:eastAsia="Times New Roman" w:hAnsi="Times New Roman"/>
+              <w:i/>
+              <w:iCs/>
+              <w:sz w:val="18"/>
+              <w:lang w:val="ru-RU"/>
+            </w:rPr>
+            <w:t>подпись</w:t>
+          </w:r>
+          <w:r>
+            <w:rPr>
+              <w:rFonts w:ascii="Times New Roman" w:eastAsia="Times New Roman" w:hAnsi="Times New Roman"/>
+              <w:sz w:val="18"/>
+              <w:lang w:val="ru-RU"/>
+            </w:rPr>
+            <w:t xml:space="preserve">)           </w:t>
+          </w:r>
+          <w:r>
+            <w:rPr>
+              <w:rFonts w:ascii="Times New Roman" w:eastAsia="Times New Roman" w:hAnsi="Times New Roman"/>
+              <w:sz w:val="18"/>
+              <w:lang w:val="ru-RU"/>
+            </w:rPr>
+            <w:t xml:space="preserve">      </w:t>
+          </w:r>
+          <w:r>
+            <w:rPr>
+              <w:rFonts w:ascii="Times New Roman" w:eastAsia="Times New Roman" w:hAnsi="Times New Roman"/>
+              <w:sz w:val="18"/>
+              <w:lang w:val="ru-RU"/>
+            </w:rPr>
+            <w:t xml:space="preserve"> (</w:t>
+          </w:r>
+          <w:r>
+            <w:rPr>
+              <w:rFonts w:ascii="Times New Roman" w:eastAsia="Times New Roman" w:hAnsi="Times New Roman"/>
+              <w:i/>
+              <w:iCs/>
+              <w:sz w:val="18"/>
+              <w:lang w:val="ru-RU"/>
+            </w:rPr>
+            <w:t>инициалы, фамилия</w:t>
+          </w:r>
+          <w:r>
+            <w:rPr>
+              <w:rFonts w:ascii="Times New Roman" w:eastAsia="Times New Roman" w:hAnsi="Times New Roman"/>
+              <w:sz w:val="18"/>
+              <w:lang w:val="ru-RU"/>
+            </w:rPr>
+            <w:t>)</w:t>
+          </w:r>
+        </w:p>
+        <w:p>
+          <w:pPr>
+            <w:spacing w:line="0" w:lineRule="atLeast"/>
+            <w:jc w:val="both"/>
+            <w:rPr>
+              <w:rFonts w:ascii="Times New Roman" w:eastAsia="Times New Roman" w:hAnsi="Times New Roman"/>
+              <w:b/>
+              <w:sz w:val="24"/>
+              <w:lang w:val="ru-RU"/>
+            </w:rPr>
+          </w:pPr>
+        </w:p>
+      </w:sdtContent>
+    </w:sdt>
     <w:p>
       <w:pPr>
         <w:spacing w:line="0" w:lineRule="atLeast"/>
@@ -6363,6 +6414,11 @@
             <w:docPart w:val="BAB1137B25AA46E5859502B1FA4CE0F4"/>
           </w:placeholder>
         </w:sdtPr>
+        <w:sdtEndPr>
+          <w:rPr>
+            <w:rStyle w:val="CommonBodyFontChar"/>
+          </w:rPr>
+        </w:sdtEndPr>
         <w:sdtContent>
           <w:proofErr w:type="spellStart"/>
           <w:r>
@@ -6396,6 +6452,11 @@
             <w:docPart w:val="BAB1137B25AA46E5859502B1FA4CE0F4"/>
           </w:placeholder>
         </w:sdtPr>
+        <w:sdtEndPr>
+          <w:rPr>
+            <w:rStyle w:val="CommonBodyFontChar"/>
+          </w:rPr>
+        </w:sdtEndPr>
         <w:sdtContent>
           <w:proofErr w:type="spellStart"/>
           <w:r>
@@ -6432,7 +6493,7 @@
           <w:sz w:val="26"/>
           <w:lang w:val="ru-RU"/>
         </w:rPr>
-        <w:t>___________</w:t>
+        <w:t>_________</w:t>
       </w:r>
       <w:r>
         <w:rPr>
@@ -6494,7 +6555,7 @@
           <w:sz w:val="24"/>
           <w:lang w:val="ru-RU"/>
         </w:rPr>
-        <w:t>«___»__________ 20_____г.</w:t>
+        <w:t>«___»__________ 20__г.</w:t>
       </w:r>
     </w:p>
     <w:p>
@@ -6848,41 +6909,32 @@
     </w:p>
     <w:p>
       <w:pPr>
-        <w:spacing w:line="0" w:lineRule="atLeast"/>
-        <w:rPr>
-          <w:rFonts w:ascii="Times New Roman" w:eastAsia="Times New Roman" w:hAnsi="Times New Roman"/>
-          <w:sz w:val="24"/>
-          <w:lang w:val="ru-RU"/>
-        </w:rPr>
-      </w:pPr>
-      <w:r>
-        <w:rPr>
-          <w:rFonts w:ascii="Times New Roman" w:eastAsia="Times New Roman" w:hAnsi="Times New Roman"/>
-          <w:sz w:val="24"/>
+        <w:pStyle w:val="CommonFronFont"/>
+        <w:rPr>
+          <w:lang w:val="ru-RU"/>
+        </w:rPr>
+      </w:pPr>
+      <w:r>
+        <w:rPr>
           <w:lang w:val="ru-RU"/>
         </w:rPr>
         <w:t xml:space="preserve">Заведующий кафедрой </w:t>
       </w:r>
       <w:r>
         <w:rPr>
-          <w:rFonts w:ascii="Times New Roman" w:eastAsia="Times New Roman" w:hAnsi="Times New Roman"/>
-          <w:sz w:val="26"/>
-          <w:lang w:val="ru-RU"/>
-        </w:rPr>
-        <w:t>___________</w:t>
-      </w:r>
-      <w:r>
-        <w:rPr>
-          <w:rFonts w:ascii="Times New Roman" w:eastAsia="Times New Roman" w:hAnsi="Times New Roman"/>
-          <w:sz w:val="26"/>
+          <w:rStyle w:val="CommonBodyFontChar"/>
+          <w:rFonts w:eastAsiaTheme="minorHAnsi"/>
+        </w:rPr>
+        <w:t>_________</w:t>
+      </w:r>
+      <w:r>
+        <w:rPr>
           <w:lang w:val="ru-RU"/>
         </w:rPr>
         <w:t xml:space="preserve"> </w:t>
       </w:r>
       <w:r>
         <w:rPr>
-          <w:rFonts w:ascii="Times New Roman" w:eastAsia="Times New Roman" w:hAnsi="Times New Roman"/>
-          <w:sz w:val="26"/>
           <w:lang w:val="ru-RU"/>
         </w:rPr>
         <w:t xml:space="preserve">   </w:t>
@@ -6919,16 +6971,12 @@
       </w:sdt>
       <w:r>
         <w:rPr>
-          <w:rFonts w:ascii="Times New Roman" w:eastAsia="Times New Roman" w:hAnsi="Times New Roman"/>
-          <w:sz w:val="26"/>
           <w:lang w:val="ru-RU"/>
         </w:rPr>
         <w:t xml:space="preserve"> </w:t>
       </w:r>
       <w:r>
         <w:rPr>
-          <w:rFonts w:ascii="Times New Roman" w:eastAsia="Times New Roman" w:hAnsi="Times New Roman"/>
-          <w:sz w:val="24"/>
           <w:lang w:val="ru-RU"/>
         </w:rPr>
         <w:t>«___»__________ 20_____г.</w:t>
@@ -7709,7 +7757,7 @@
   <w:style w:type="paragraph" w:default="1" w:styleId="Normal">
     <w:name w:val="Normal"/>
     <w:qFormat/>
-    <w:rsid w:val="00FD15C4"/>
+    <w:rsid w:val="00996D32"/>
     <w:pPr>
       <w:spacing w:after="0" w:line="240" w:lineRule="auto"/>
     </w:pPr>
@@ -7928,11 +7976,13 @@
       <w:docPartBody>
         <w:p>
           <w:pPr>
-            <w:pStyle w:val="698BA7BE678A4F239401C6787FBC70A33"/>
+            <w:pStyle w:val="698BA7BE678A4F239401C6787FBC70A37"/>
           </w:pPr>
           <w:r>
             <w:rPr>
               <w:rStyle w:val="FrontFontChar"/>
+              <w:sz w:val="26"/>
+              <w:szCs w:val="26"/>
             </w:rPr>
             <w:t>UndergraduateFullName</w:t>
           </w:r>
@@ -7957,11 +8007,13 @@
       <w:docPartBody>
         <w:p>
           <w:pPr>
-            <w:pStyle w:val="B2477DC047E5427D9574AF9412453F433"/>
+            <w:pStyle w:val="B2477DC047E5427D9574AF9412453F437"/>
           </w:pPr>
           <w:r>
             <w:rPr>
               <w:rStyle w:val="FrontFontChar"/>
+              <w:sz w:val="26"/>
+              <w:szCs w:val="26"/>
             </w:rPr>
             <w:t>FinishEducationDate</w:t>
           </w:r>
@@ -7986,11 +8038,13 @@
       <w:docPartBody>
         <w:p>
           <w:pPr>
-            <w:pStyle w:val="2F19F8684EC84C11AB31FF23F1206FB63"/>
+            <w:pStyle w:val="2F19F8684EC84C11AB31FF23F1206FB67"/>
           </w:pPr>
           <w:r>
             <w:rPr>
               <w:rStyle w:val="FrontFontChar"/>
+              <w:sz w:val="26"/>
+              <w:szCs w:val="26"/>
             </w:rPr>
             <w:t>EducationForm</w:t>
           </w:r>
@@ -8015,17 +8069,21 @@
       <w:docPartBody>
         <w:p>
           <w:pPr>
-            <w:pStyle w:val="5F30D20C611D465198B108B7BBED7AEB3"/>
+            <w:pStyle w:val="5F30D20C611D465198B108B7BBED7AEB7"/>
           </w:pPr>
           <w:r>
             <w:rPr>
               <w:rStyle w:val="FrontFontChar"/>
+              <w:sz w:val="26"/>
+              <w:szCs w:val="26"/>
             </w:rPr>
             <w:t>Faculty</w:t>
           </w:r>
           <w:r>
             <w:rPr>
               <w:rStyle w:val="FrontFontChar"/>
+              <w:sz w:val="26"/>
+              <w:szCs w:val="26"/>
               <w:lang w:val="ru-RU"/>
             </w:rPr>
             <w:t>.</w:t>
@@ -8051,17 +8109,21 @@
       <w:docPartBody>
         <w:p>
           <w:pPr>
-            <w:pStyle w:val="ECE474EAA7CB401C949F38BB166EFDA83"/>
+            <w:pStyle w:val="ECE474EAA7CB401C949F38BB166EFDA87"/>
           </w:pPr>
           <w:r>
             <w:rPr>
               <w:rStyle w:val="FrontFontChar"/>
+              <w:sz w:val="26"/>
+              <w:szCs w:val="26"/>
             </w:rPr>
             <w:t>Department</w:t>
           </w:r>
           <w:r>
             <w:rPr>
               <w:rStyle w:val="FrontFontChar"/>
+              <w:sz w:val="26"/>
+              <w:szCs w:val="26"/>
               <w:lang w:val="ru-RU"/>
             </w:rPr>
             <w:t>.</w:t>
@@ -8087,11 +8149,13 @@
       <w:docPartBody>
         <w:p>
           <w:pPr>
-            <w:pStyle w:val="022C3C386C3348FB94138119DD5A1C433"/>
+            <w:pStyle w:val="022C3C386C3348FB94138119DD5A1C437"/>
           </w:pPr>
           <w:r>
             <w:rPr>
               <w:rStyle w:val="FrontFontChar"/>
+              <w:sz w:val="26"/>
+              <w:szCs w:val="26"/>
             </w:rPr>
             <w:t>Specialty</w:t>
           </w:r>
@@ -8116,11 +8180,13 @@
       <w:docPartBody>
         <w:p>
           <w:pPr>
-            <w:pStyle w:val="522BD7F1674E456BB88D5ED291A192E02"/>
+            <w:pStyle w:val="522BD7F1674E456BB88D5ED291A192E06"/>
           </w:pPr>
           <w:r>
             <w:rPr>
               <w:rStyle w:val="FrontFontChar"/>
+              <w:sz w:val="26"/>
+              <w:szCs w:val="26"/>
             </w:rPr>
             <w:t>StartEducationDate</w:t>
           </w:r>
@@ -8230,35 +8296,6 @@
         <w:p>
           <w:pPr>
             <w:pStyle w:val="329409233FE54C169200D75C2D9560FD"/>
-          </w:pPr>
-          <w:r>
-            <w:rPr>
-              <w:rStyle w:val="PlaceholderText"/>
-            </w:rPr>
-            <w:t>Click or tap here to enter text.</w:t>
-          </w:r>
-        </w:p>
-      </w:docPartBody>
-    </w:docPart>
-    <w:docPart>
-      <w:docPartPr>
-        <w:name w:val="D802064E83FC436DA3178C685D168F81"/>
-        <w:category>
-          <w:name w:val="General"/>
-          <w:gallery w:val="placeholder"/>
-        </w:category>
-        <w:types>
-          <w:type w:val="bbPlcHdr"/>
-        </w:types>
-        <w:behaviors>
-          <w:behavior w:val="content"/>
-        </w:behaviors>
-        <w:guid w:val="{CD215273-9D58-4D00-B74F-03D8CC3675EF}"/>
-      </w:docPartPr>
-      <w:docPartBody>
-        <w:p>
-          <w:pPr>
-            <w:pStyle w:val="D802064E83FC436DA3178C685D168F81"/>
           </w:pPr>
           <w:r>
             <w:rPr>
@@ -8403,7 +8440,7 @@
     <w:charset w:val="CC"/>
     <w:family w:val="roman"/>
     <w:pitch w:val="variable"/>
-    <w:sig w:usb0="E0002AFF" w:usb1="C0007843" w:usb2="00000009" w:usb3="00000000" w:csb0="000001FF" w:csb1="00000000"/>
+    <w:sig w:usb0="E0002EFF" w:usb1="C000785B" w:usb2="00000009" w:usb3="00000000" w:csb0="000001FF" w:csb1="00000000"/>
   </w:font>
   <w:font w:name="Courier New">
     <w:panose1 w:val="02070309020205020404"/>
@@ -8424,14 +8461,14 @@
     <w:charset w:val="CC"/>
     <w:family w:val="swiss"/>
     <w:pitch w:val="variable"/>
-    <w:sig w:usb0="E0002AFF" w:usb1="4000ACFF" w:usb2="00000001" w:usb3="00000000" w:csb0="000001FF" w:csb1="00000000"/>
+    <w:sig w:usb0="E0002EFF" w:usb1="C000247B" w:usb2="00000009" w:usb3="00000000" w:csb0="000001FF" w:csb1="00000000"/>
   </w:font>
   <w:font w:name="Calibri Light">
     <w:panose1 w:val="020F0302020204030204"/>
     <w:charset w:val="CC"/>
     <w:family w:val="swiss"/>
     <w:pitch w:val="variable"/>
-    <w:sig w:usb0="A0002AEF" w:usb1="4000207B" w:usb2="00000000" w:usb3="00000000" w:csb0="000001FF" w:csb1="00000000"/>
+    <w:sig w:usb0="E0002AFF" w:usb1="C000247B" w:usb2="00000009" w:usb3="00000000" w:csb0="000001FF" w:csb1="00000000"/>
   </w:font>
 </w:fonts>
 </file>
@@ -8452,13 +8489,30 @@
   </w:compat>
   <w:rsids>
     <w:rsidRoot w:val="00F73C7C"/>
+    <w:rsid w:val="000360D1"/>
+    <w:rsid w:val="000508D8"/>
+    <w:rsid w:val="00077AD6"/>
     <w:rsid w:val="00111386"/>
+    <w:rsid w:val="001F1649"/>
+    <w:rsid w:val="00201251"/>
+    <w:rsid w:val="00270DDF"/>
+    <w:rsid w:val="002D370E"/>
+    <w:rsid w:val="003C193A"/>
     <w:rsid w:val="00467D9F"/>
+    <w:rsid w:val="004A18EE"/>
+    <w:rsid w:val="00512CCC"/>
+    <w:rsid w:val="00607D0C"/>
+    <w:rsid w:val="00646B3F"/>
+    <w:rsid w:val="006B0C40"/>
+    <w:rsid w:val="006C3789"/>
+    <w:rsid w:val="00831642"/>
+    <w:rsid w:val="00854045"/>
     <w:rsid w:val="00881F43"/>
     <w:rsid w:val="008A4C78"/>
     <w:rsid w:val="008D06B5"/>
     <w:rsid w:val="009050E2"/>
     <w:rsid w:val="0094150D"/>
+    <w:rsid w:val="009E4D11"/>
     <w:rsid w:val="00A568DB"/>
     <w:rsid w:val="00A67E30"/>
     <w:rsid w:val="00B25269"/>
@@ -8467,7 +8521,10 @@
     <w:rsid w:val="00BC5433"/>
     <w:rsid w:val="00C26E3E"/>
     <w:rsid w:val="00CB5DA8"/>
+    <w:rsid w:val="00CD2C0C"/>
+    <w:rsid w:val="00EA3BC6"/>
     <w:rsid w:val="00EE4E9B"/>
+    <w:rsid w:val="00F148CB"/>
     <w:rsid w:val="00F73C7C"/>
   </w:rsids>
   <m:mathPr>
@@ -8922,7 +8979,7 @@
     <w:basedOn w:val="DefaultParagraphFont"/>
     <w:uiPriority w:val="99"/>
     <w:semiHidden/>
-    <w:rsid w:val="00BC5433"/>
+    <w:rsid w:val="00F148CB"/>
     <w:rPr>
       <w:color w:val="808080"/>
     </w:rPr>
@@ -8936,7 +8993,7 @@
     <w:basedOn w:val="Normal"/>
     <w:link w:val="FrontFontChar"/>
     <w:qFormat/>
-    <w:rsid w:val="008D06B5"/>
+    <w:rsid w:val="00F148CB"/>
     <w:pPr>
       <w:spacing w:after="0" w:line="0" w:lineRule="atLeast"/>
       <w:jc w:val="both"/>
@@ -8951,7 +9008,7 @@
     <w:name w:val="FrontFont Char"/>
     <w:basedOn w:val="DefaultParagraphFont"/>
     <w:link w:val="FrontFont"/>
-    <w:rsid w:val="008D06B5"/>
+    <w:rsid w:val="00F148CB"/>
     <w:rPr>
       <w:rFonts w:ascii="Times New Roman" w:eastAsiaTheme="minorHAnsi" w:hAnsi="Times New Roman"/>
       <w:sz w:val="28"/>
@@ -9288,6 +9345,378 @@
     <w:name w:val="BAB1137B25AA46E5859502B1FA4CE0F4"/>
     <w:rsid w:val="00BC5433"/>
   </w:style>
+  <w:style w:type="paragraph" w:customStyle="1" w:styleId="6D88275384F845DD91595127B7F01E64">
+    <w:name w:val="6D88275384F845DD91595127B7F01E64"/>
+    <w:rsid w:val="009E4D11"/>
+  </w:style>
+  <w:style w:type="paragraph" w:customStyle="1" w:styleId="334E0FE14E754F839C22F1CDAD21EA60">
+    <w:name w:val="334E0FE14E754F839C22F1CDAD21EA60"/>
+    <w:rsid w:val="009E4D11"/>
+  </w:style>
+  <w:style w:type="paragraph" w:customStyle="1" w:styleId="7E0BDBE6E9AD4821888BF836586BBE77">
+    <w:name w:val="7E0BDBE6E9AD4821888BF836586BBE77"/>
+    <w:rsid w:val="009E4D11"/>
+  </w:style>
+  <w:style w:type="paragraph" w:customStyle="1" w:styleId="AEDCF9CF7907487F8E0F46F9D5A25C39">
+    <w:name w:val="AEDCF9CF7907487F8E0F46F9D5A25C39"/>
+    <w:rsid w:val="00077AD6"/>
+  </w:style>
+  <w:style w:type="paragraph" w:customStyle="1" w:styleId="FAEA178D36D2415CA519E506825CBDA6">
+    <w:name w:val="FAEA178D36D2415CA519E506825CBDA6"/>
+    <w:rsid w:val="00077AD6"/>
+  </w:style>
+  <w:style w:type="paragraph" w:customStyle="1" w:styleId="698BA7BE678A4F239401C6787FBC70A34">
+    <w:name w:val="698BA7BE678A4F239401C6787FBC70A34"/>
+    <w:rsid w:val="00270DDF"/>
+    <w:pPr>
+      <w:spacing w:after="0" w:line="0" w:lineRule="atLeast"/>
+      <w:jc w:val="both"/>
+    </w:pPr>
+    <w:rPr>
+      <w:rFonts w:ascii="Times New Roman" w:eastAsiaTheme="minorHAnsi" w:hAnsi="Times New Roman"/>
+      <w:sz w:val="24"/>
+    </w:rPr>
+  </w:style>
+  <w:style w:type="paragraph" w:customStyle="1" w:styleId="2F19F8684EC84C11AB31FF23F1206FB64">
+    <w:name w:val="2F19F8684EC84C11AB31FF23F1206FB64"/>
+    <w:rsid w:val="00270DDF"/>
+    <w:pPr>
+      <w:spacing w:after="0" w:line="0" w:lineRule="atLeast"/>
+      <w:jc w:val="both"/>
+    </w:pPr>
+    <w:rPr>
+      <w:rFonts w:ascii="Times New Roman" w:eastAsiaTheme="minorHAnsi" w:hAnsi="Times New Roman"/>
+      <w:sz w:val="24"/>
+    </w:rPr>
+  </w:style>
+  <w:style w:type="paragraph" w:customStyle="1" w:styleId="5F30D20C611D465198B108B7BBED7AEB4">
+    <w:name w:val="5F30D20C611D465198B108B7BBED7AEB4"/>
+    <w:rsid w:val="00270DDF"/>
+    <w:pPr>
+      <w:spacing w:after="0" w:line="0" w:lineRule="atLeast"/>
+      <w:jc w:val="both"/>
+    </w:pPr>
+    <w:rPr>
+      <w:rFonts w:ascii="Times New Roman" w:eastAsiaTheme="minorHAnsi" w:hAnsi="Times New Roman"/>
+      <w:sz w:val="24"/>
+    </w:rPr>
+  </w:style>
+  <w:style w:type="paragraph" w:customStyle="1" w:styleId="ECE474EAA7CB401C949F38BB166EFDA84">
+    <w:name w:val="ECE474EAA7CB401C949F38BB166EFDA84"/>
+    <w:rsid w:val="00270DDF"/>
+    <w:pPr>
+      <w:spacing w:after="0" w:line="0" w:lineRule="atLeast"/>
+      <w:jc w:val="both"/>
+    </w:pPr>
+    <w:rPr>
+      <w:rFonts w:ascii="Times New Roman" w:eastAsiaTheme="minorHAnsi" w:hAnsi="Times New Roman"/>
+      <w:sz w:val="24"/>
+    </w:rPr>
+  </w:style>
+  <w:style w:type="paragraph" w:customStyle="1" w:styleId="022C3C386C3348FB94138119DD5A1C434">
+    <w:name w:val="022C3C386C3348FB94138119DD5A1C434"/>
+    <w:rsid w:val="00270DDF"/>
+    <w:pPr>
+      <w:spacing w:after="0" w:line="0" w:lineRule="atLeast"/>
+      <w:jc w:val="both"/>
+    </w:pPr>
+    <w:rPr>
+      <w:rFonts w:ascii="Times New Roman" w:eastAsiaTheme="minorHAnsi" w:hAnsi="Times New Roman"/>
+      <w:sz w:val="24"/>
+    </w:rPr>
+  </w:style>
+  <w:style w:type="paragraph" w:customStyle="1" w:styleId="522BD7F1674E456BB88D5ED291A192E03">
+    <w:name w:val="522BD7F1674E456BB88D5ED291A192E03"/>
+    <w:rsid w:val="00270DDF"/>
+    <w:pPr>
+      <w:spacing w:after="0" w:line="240" w:lineRule="auto"/>
+    </w:pPr>
+    <w:rPr>
+      <w:rFonts w:eastAsiaTheme="minorHAnsi"/>
+    </w:rPr>
+  </w:style>
+  <w:style w:type="paragraph" w:customStyle="1" w:styleId="B2477DC047E5427D9574AF9412453F434">
+    <w:name w:val="B2477DC047E5427D9574AF9412453F434"/>
+    <w:rsid w:val="00270DDF"/>
+    <w:pPr>
+      <w:spacing w:after="0" w:line="240" w:lineRule="auto"/>
+    </w:pPr>
+    <w:rPr>
+      <w:rFonts w:eastAsiaTheme="minorHAnsi"/>
+    </w:rPr>
+  </w:style>
+  <w:style w:type="paragraph" w:customStyle="1" w:styleId="3DE7B70098EA435FA1731A344F15BCE1">
+    <w:name w:val="3DE7B70098EA435FA1731A344F15BCE1"/>
+    <w:rsid w:val="00F148CB"/>
+  </w:style>
+  <w:style w:type="paragraph" w:customStyle="1" w:styleId="1B1A4D1521814411833CF03CB3BA18BF">
+    <w:name w:val="1B1A4D1521814411833CF03CB3BA18BF"/>
+    <w:rsid w:val="00F148CB"/>
+  </w:style>
+  <w:style w:type="paragraph" w:customStyle="1" w:styleId="698BA7BE678A4F239401C6787FBC70A35">
+    <w:name w:val="698BA7BE678A4F239401C6787FBC70A35"/>
+    <w:rsid w:val="00F148CB"/>
+    <w:pPr>
+      <w:spacing w:after="0" w:line="0" w:lineRule="atLeast"/>
+      <w:jc w:val="both"/>
+    </w:pPr>
+    <w:rPr>
+      <w:rFonts w:ascii="Times New Roman" w:eastAsiaTheme="minorHAnsi" w:hAnsi="Times New Roman"/>
+      <w:sz w:val="24"/>
+    </w:rPr>
+  </w:style>
+  <w:style w:type="paragraph" w:customStyle="1" w:styleId="2F19F8684EC84C11AB31FF23F1206FB65">
+    <w:name w:val="2F19F8684EC84C11AB31FF23F1206FB65"/>
+    <w:rsid w:val="00F148CB"/>
+    <w:pPr>
+      <w:spacing w:after="0" w:line="0" w:lineRule="atLeast"/>
+      <w:jc w:val="both"/>
+    </w:pPr>
+    <w:rPr>
+      <w:rFonts w:ascii="Times New Roman" w:eastAsiaTheme="minorHAnsi" w:hAnsi="Times New Roman"/>
+      <w:sz w:val="24"/>
+    </w:rPr>
+  </w:style>
+  <w:style w:type="paragraph" w:customStyle="1" w:styleId="5F30D20C611D465198B108B7BBED7AEB5">
+    <w:name w:val="5F30D20C611D465198B108B7BBED7AEB5"/>
+    <w:rsid w:val="00F148CB"/>
+    <w:pPr>
+      <w:spacing w:after="0" w:line="0" w:lineRule="atLeast"/>
+      <w:jc w:val="both"/>
+    </w:pPr>
+    <w:rPr>
+      <w:rFonts w:ascii="Times New Roman" w:eastAsiaTheme="minorHAnsi" w:hAnsi="Times New Roman"/>
+      <w:sz w:val="24"/>
+    </w:rPr>
+  </w:style>
+  <w:style w:type="paragraph" w:customStyle="1" w:styleId="ECE474EAA7CB401C949F38BB166EFDA85">
+    <w:name w:val="ECE474EAA7CB401C949F38BB166EFDA85"/>
+    <w:rsid w:val="00F148CB"/>
+    <w:pPr>
+      <w:spacing w:after="0" w:line="0" w:lineRule="atLeast"/>
+      <w:jc w:val="both"/>
+    </w:pPr>
+    <w:rPr>
+      <w:rFonts w:ascii="Times New Roman" w:eastAsiaTheme="minorHAnsi" w:hAnsi="Times New Roman"/>
+      <w:sz w:val="24"/>
+    </w:rPr>
+  </w:style>
+  <w:style w:type="paragraph" w:customStyle="1" w:styleId="022C3C386C3348FB94138119DD5A1C435">
+    <w:name w:val="022C3C386C3348FB94138119DD5A1C435"/>
+    <w:rsid w:val="00F148CB"/>
+    <w:pPr>
+      <w:spacing w:after="0" w:line="0" w:lineRule="atLeast"/>
+      <w:jc w:val="both"/>
+    </w:pPr>
+    <w:rPr>
+      <w:rFonts w:ascii="Times New Roman" w:eastAsiaTheme="minorHAnsi" w:hAnsi="Times New Roman"/>
+      <w:sz w:val="24"/>
+    </w:rPr>
+  </w:style>
+  <w:style w:type="paragraph" w:customStyle="1" w:styleId="522BD7F1674E456BB88D5ED291A192E04">
+    <w:name w:val="522BD7F1674E456BB88D5ED291A192E04"/>
+    <w:rsid w:val="00F148CB"/>
+    <w:pPr>
+      <w:spacing w:after="0" w:line="240" w:lineRule="auto"/>
+    </w:pPr>
+    <w:rPr>
+      <w:rFonts w:eastAsiaTheme="minorHAnsi"/>
+    </w:rPr>
+  </w:style>
+  <w:style w:type="paragraph" w:customStyle="1" w:styleId="B2477DC047E5427D9574AF9412453F435">
+    <w:name w:val="B2477DC047E5427D9574AF9412453F435"/>
+    <w:rsid w:val="00F148CB"/>
+    <w:pPr>
+      <w:spacing w:after="0" w:line="240" w:lineRule="auto"/>
+    </w:pPr>
+    <w:rPr>
+      <w:rFonts w:eastAsiaTheme="minorHAnsi"/>
+    </w:rPr>
+  </w:style>
+  <w:style w:type="paragraph" w:customStyle="1" w:styleId="698BA7BE678A4F239401C6787FBC70A36">
+    <w:name w:val="698BA7BE678A4F239401C6787FBC70A36"/>
+    <w:rsid w:val="00F148CB"/>
+    <w:pPr>
+      <w:spacing w:after="0" w:line="0" w:lineRule="atLeast"/>
+      <w:jc w:val="both"/>
+    </w:pPr>
+    <w:rPr>
+      <w:rFonts w:ascii="Times New Roman" w:eastAsiaTheme="minorHAnsi" w:hAnsi="Times New Roman"/>
+      <w:sz w:val="24"/>
+    </w:rPr>
+  </w:style>
+  <w:style w:type="paragraph" w:customStyle="1" w:styleId="2F19F8684EC84C11AB31FF23F1206FB66">
+    <w:name w:val="2F19F8684EC84C11AB31FF23F1206FB66"/>
+    <w:rsid w:val="00F148CB"/>
+    <w:pPr>
+      <w:spacing w:after="0" w:line="0" w:lineRule="atLeast"/>
+      <w:jc w:val="both"/>
+    </w:pPr>
+    <w:rPr>
+      <w:rFonts w:ascii="Times New Roman" w:eastAsiaTheme="minorHAnsi" w:hAnsi="Times New Roman"/>
+      <w:sz w:val="24"/>
+    </w:rPr>
+  </w:style>
+  <w:style w:type="paragraph" w:customStyle="1" w:styleId="5F30D20C611D465198B108B7BBED7AEB6">
+    <w:name w:val="5F30D20C611D465198B108B7BBED7AEB6"/>
+    <w:rsid w:val="00F148CB"/>
+    <w:pPr>
+      <w:spacing w:after="0" w:line="0" w:lineRule="atLeast"/>
+      <w:jc w:val="both"/>
+    </w:pPr>
+    <w:rPr>
+      <w:rFonts w:ascii="Times New Roman" w:eastAsiaTheme="minorHAnsi" w:hAnsi="Times New Roman"/>
+      <w:sz w:val="24"/>
+    </w:rPr>
+  </w:style>
+  <w:style w:type="paragraph" w:customStyle="1" w:styleId="ECE474EAA7CB401C949F38BB166EFDA86">
+    <w:name w:val="ECE474EAA7CB401C949F38BB166EFDA86"/>
+    <w:rsid w:val="00F148CB"/>
+    <w:pPr>
+      <w:spacing w:after="0" w:line="0" w:lineRule="atLeast"/>
+      <w:jc w:val="both"/>
+    </w:pPr>
+    <w:rPr>
+      <w:rFonts w:ascii="Times New Roman" w:eastAsiaTheme="minorHAnsi" w:hAnsi="Times New Roman"/>
+      <w:sz w:val="24"/>
+    </w:rPr>
+  </w:style>
+  <w:style w:type="paragraph" w:customStyle="1" w:styleId="022C3C386C3348FB94138119DD5A1C436">
+    <w:name w:val="022C3C386C3348FB94138119DD5A1C436"/>
+    <w:rsid w:val="00F148CB"/>
+    <w:pPr>
+      <w:spacing w:after="0" w:line="0" w:lineRule="atLeast"/>
+      <w:jc w:val="both"/>
+    </w:pPr>
+    <w:rPr>
+      <w:rFonts w:ascii="Times New Roman" w:eastAsiaTheme="minorHAnsi" w:hAnsi="Times New Roman"/>
+      <w:sz w:val="24"/>
+    </w:rPr>
+  </w:style>
+  <w:style w:type="paragraph" w:customStyle="1" w:styleId="522BD7F1674E456BB88D5ED291A192E05">
+    <w:name w:val="522BD7F1674E456BB88D5ED291A192E05"/>
+    <w:rsid w:val="00F148CB"/>
+    <w:pPr>
+      <w:spacing w:after="0" w:line="240" w:lineRule="auto"/>
+    </w:pPr>
+    <w:rPr>
+      <w:rFonts w:eastAsiaTheme="minorHAnsi"/>
+    </w:rPr>
+  </w:style>
+  <w:style w:type="paragraph" w:customStyle="1" w:styleId="B2477DC047E5427D9574AF9412453F436">
+    <w:name w:val="B2477DC047E5427D9574AF9412453F436"/>
+    <w:rsid w:val="00F148CB"/>
+    <w:pPr>
+      <w:spacing w:after="0" w:line="240" w:lineRule="auto"/>
+    </w:pPr>
+    <w:rPr>
+      <w:rFonts w:eastAsiaTheme="minorHAnsi"/>
+    </w:rPr>
+  </w:style>
+  <w:style w:type="paragraph" w:customStyle="1" w:styleId="25CF1CE809AE413591E9C110B6DF0BFA">
+    <w:name w:val="25CF1CE809AE413591E9C110B6DF0BFA"/>
+    <w:rsid w:val="00F148CB"/>
+  </w:style>
+  <w:style w:type="paragraph" w:customStyle="1" w:styleId="CE442D3EF45341A5994786BE1C06D0FD">
+    <w:name w:val="CE442D3EF45341A5994786BE1C06D0FD"/>
+    <w:rsid w:val="00F148CB"/>
+  </w:style>
+  <w:style w:type="paragraph" w:customStyle="1" w:styleId="F46504FA98CE40B89CCEABE545B9B8AC">
+    <w:name w:val="F46504FA98CE40B89CCEABE545B9B8AC"/>
+    <w:rsid w:val="00F148CB"/>
+  </w:style>
+  <w:style w:type="paragraph" w:customStyle="1" w:styleId="CC11F0FB45614484B6A349DAE6119430">
+    <w:name w:val="CC11F0FB45614484B6A349DAE6119430"/>
+    <w:rsid w:val="00F148CB"/>
+  </w:style>
+  <w:style w:type="paragraph" w:customStyle="1" w:styleId="698BA7BE678A4F239401C6787FBC70A37">
+    <w:name w:val="698BA7BE678A4F239401C6787FBC70A37"/>
+    <w:rsid w:val="00F148CB"/>
+    <w:pPr>
+      <w:spacing w:after="0" w:line="0" w:lineRule="atLeast"/>
+      <w:jc w:val="both"/>
+    </w:pPr>
+    <w:rPr>
+      <w:rFonts w:ascii="Times New Roman" w:eastAsiaTheme="minorHAnsi" w:hAnsi="Times New Roman"/>
+      <w:sz w:val="24"/>
+    </w:rPr>
+  </w:style>
+  <w:style w:type="paragraph" w:customStyle="1" w:styleId="2F19F8684EC84C11AB31FF23F1206FB67">
+    <w:name w:val="2F19F8684EC84C11AB31FF23F1206FB67"/>
+    <w:rsid w:val="00F148CB"/>
+    <w:pPr>
+      <w:spacing w:after="0" w:line="0" w:lineRule="atLeast"/>
+      <w:jc w:val="both"/>
+    </w:pPr>
+    <w:rPr>
+      <w:rFonts w:ascii="Times New Roman" w:eastAsiaTheme="minorHAnsi" w:hAnsi="Times New Roman"/>
+      <w:sz w:val="24"/>
+    </w:rPr>
+  </w:style>
+  <w:style w:type="paragraph" w:customStyle="1" w:styleId="5F30D20C611D465198B108B7BBED7AEB7">
+    <w:name w:val="5F30D20C611D465198B108B7BBED7AEB7"/>
+    <w:rsid w:val="00F148CB"/>
+    <w:pPr>
+      <w:spacing w:after="0" w:line="0" w:lineRule="atLeast"/>
+      <w:jc w:val="both"/>
+    </w:pPr>
+    <w:rPr>
+      <w:rFonts w:ascii="Times New Roman" w:eastAsiaTheme="minorHAnsi" w:hAnsi="Times New Roman"/>
+      <w:sz w:val="24"/>
+    </w:rPr>
+  </w:style>
+  <w:style w:type="paragraph" w:customStyle="1" w:styleId="ECE474EAA7CB401C949F38BB166EFDA87">
+    <w:name w:val="ECE474EAA7CB401C949F38BB166EFDA87"/>
+    <w:rsid w:val="00F148CB"/>
+    <w:pPr>
+      <w:spacing w:after="0" w:line="0" w:lineRule="atLeast"/>
+      <w:jc w:val="both"/>
+    </w:pPr>
+    <w:rPr>
+      <w:rFonts w:ascii="Times New Roman" w:eastAsiaTheme="minorHAnsi" w:hAnsi="Times New Roman"/>
+      <w:sz w:val="24"/>
+    </w:rPr>
+  </w:style>
+  <w:style w:type="paragraph" w:customStyle="1" w:styleId="022C3C386C3348FB94138119DD5A1C437">
+    <w:name w:val="022C3C386C3348FB94138119DD5A1C437"/>
+    <w:rsid w:val="00F148CB"/>
+    <w:pPr>
+      <w:spacing w:after="0" w:line="0" w:lineRule="atLeast"/>
+      <w:jc w:val="both"/>
+    </w:pPr>
+    <w:rPr>
+      <w:rFonts w:ascii="Times New Roman" w:eastAsiaTheme="minorHAnsi" w:hAnsi="Times New Roman"/>
+      <w:sz w:val="24"/>
+    </w:rPr>
+  </w:style>
+  <w:style w:type="paragraph" w:customStyle="1" w:styleId="522BD7F1674E456BB88D5ED291A192E06">
+    <w:name w:val="522BD7F1674E456BB88D5ED291A192E06"/>
+    <w:rsid w:val="00F148CB"/>
+    <w:pPr>
+      <w:spacing w:after="0" w:line="240" w:lineRule="auto"/>
+    </w:pPr>
+    <w:rPr>
+      <w:rFonts w:eastAsiaTheme="minorHAnsi"/>
+    </w:rPr>
+  </w:style>
+  <w:style w:type="paragraph" w:customStyle="1" w:styleId="B2477DC047E5427D9574AF9412453F437">
+    <w:name w:val="B2477DC047E5427D9574AF9412453F437"/>
+    <w:rsid w:val="00F148CB"/>
+    <w:pPr>
+      <w:spacing w:after="0" w:line="240" w:lineRule="auto"/>
+    </w:pPr>
+    <w:rPr>
+      <w:rFonts w:eastAsiaTheme="minorHAnsi"/>
+    </w:rPr>
+  </w:style>
+  <w:style w:type="paragraph" w:customStyle="1" w:styleId="6A8476CE63884393A778B86228F610FC">
+    <w:name w:val="6A8476CE63884393A778B86228F610FC"/>
+    <w:rsid w:val="00F148CB"/>
+  </w:style>
+  <w:style w:type="paragraph" w:customStyle="1" w:styleId="CB1D57CC02C3498294E70056759EF620">
+    <w:name w:val="CB1D57CC02C3498294E70056759EF620"/>
+    <w:rsid w:val="00F148CB"/>
+  </w:style>
 </w:styles>
 </file>
 
@@ -9598,7 +10027,7 @@
 </file>
 
 <file path=customXml/itemProps1.xml><?xml version="1.0" encoding="utf-8"?>
-<ds:datastoreItem xmlns:ds="http://schemas.openxmlformats.org/officeDocument/2006/customXml" ds:itemID="{41778525-683E-42DB-AE92-109DD37EA273}">
+<ds:datastoreItem xmlns:ds="http://schemas.openxmlformats.org/officeDocument/2006/customXml" ds:itemID="{F5EBAFD7-C50C-4879-BC2A-9644F66DF8DC}">
   <ds:schemaRefs>
     <ds:schemaRef ds:uri="http://schemas.openxmlformats.org/officeDocument/2006/bibliography"/>
   </ds:schemaRefs>

</xml_diff>